<commit_message>
Delete unused files, change writeup
</commit_message>
<xml_diff>
--- a/Project2-Write-Up.docx
+++ b/Project2-Write-Up.docx
@@ -1,6 +1,6 @@
 
 <file path=word/document.xml><?xml version="1.0" encoding="utf-8"?>
-<w:document xmlns:wpc="http://schemas.microsoft.com/office/word/2010/wordprocessingCanvas" xmlns:mc="http://schemas.openxmlformats.org/markup-compatibility/2006" xmlns:o="urn:schemas-microsoft-com:office:office" xmlns:r="http://schemas.openxmlformats.org/officeDocument/2006/relationships" xmlns:m="http://schemas.openxmlformats.org/officeDocument/2006/math" xmlns:v="urn:schemas-microsoft-com:vml" xmlns:wp14="http://schemas.microsoft.com/office/word/2010/wordprocessingDrawing" xmlns:wp="http://schemas.openxmlformats.org/drawingml/2006/wordprocessingDrawing" xmlns:w10="urn:schemas-microsoft-com:office:word" xmlns:w="http://schemas.openxmlformats.org/wordprocessingml/2006/main" xmlns:w14="http://schemas.microsoft.com/office/word/2010/wordml" xmlns:w15="http://schemas.microsoft.com/office/word/2012/wordml" xmlns:wpg="http://schemas.microsoft.com/office/word/2010/wordprocessingGroup" xmlns:wpi="http://schemas.microsoft.com/office/word/2010/wordprocessingInk" xmlns:wne="http://schemas.microsoft.com/office/word/2006/wordml" xmlns:wps="http://schemas.microsoft.com/office/word/2010/wordprocessingShape" mc:Ignorable="w14 w15 wp14">
+<w:document xmlns:wpc="http://schemas.microsoft.com/office/word/2010/wordprocessingCanvas" xmlns:mo="http://schemas.microsoft.com/office/mac/office/2008/main" xmlns:mc="http://schemas.openxmlformats.org/markup-compatibility/2006" xmlns:mv="urn:schemas-microsoft-com:mac:vml" xmlns:o="urn:schemas-microsoft-com:office:office" xmlns:r="http://schemas.openxmlformats.org/officeDocument/2006/relationships" xmlns:m="http://schemas.openxmlformats.org/officeDocument/2006/math" xmlns:v="urn:schemas-microsoft-com:vml" xmlns:wp14="http://schemas.microsoft.com/office/word/2010/wordprocessingDrawing" xmlns:wp="http://schemas.openxmlformats.org/drawingml/2006/wordprocessingDrawing" xmlns:w10="urn:schemas-microsoft-com:office:word" xmlns:w="http://schemas.openxmlformats.org/wordprocessingml/2006/main" xmlns:w14="http://schemas.microsoft.com/office/word/2010/wordml" xmlns:wpg="http://schemas.microsoft.com/office/word/2010/wordprocessingGroup" xmlns:wpi="http://schemas.microsoft.com/office/word/2010/wordprocessingInk" xmlns:wne="http://schemas.microsoft.com/office/word/2006/wordml" xmlns:wps="http://schemas.microsoft.com/office/word/2010/wordprocessingShape" mc:Ignorable="w14 wp14">
   <w:body>
     <w:p>
       <w:pPr>
@@ -31,35 +31,15 @@
           <w:szCs w:val="24"/>
         </w:rPr>
       </w:pPr>
-      <w:bookmarkStart w:id="0" w:name="_GoBack"/>
-      <w:r>
-        <w:rPr>
-          <w:rFonts w:ascii="Arial" w:hAnsi="Arial" w:cs="Arial"/>
-          <w:sz w:val="24"/>
-          <w:szCs w:val="24"/>
-        </w:rPr>
-        <w:t xml:space="preserve">Jesse Chen, </w:t>
-      </w:r>
-      <w:proofErr w:type="spellStart"/>
-      <w:r>
-        <w:rPr>
-          <w:rFonts w:ascii="Arial" w:hAnsi="Arial" w:cs="Arial"/>
-          <w:sz w:val="24"/>
-          <w:szCs w:val="24"/>
-        </w:rPr>
-        <w:t>Adit</w:t>
-      </w:r>
-      <w:proofErr w:type="spellEnd"/>
-      <w:r>
-        <w:rPr>
-          <w:rFonts w:ascii="Arial" w:hAnsi="Arial" w:cs="Arial"/>
-          <w:sz w:val="24"/>
-          <w:szCs w:val="24"/>
-        </w:rPr>
-        <w:t xml:space="preserve"> Arya, Curtis Kwan</w:t>
-      </w:r>
-    </w:p>
-    <w:bookmarkEnd w:id="0"/>
+      <w:r>
+        <w:rPr>
+          <w:rFonts w:ascii="Arial" w:hAnsi="Arial" w:cs="Arial"/>
+          <w:sz w:val="24"/>
+          <w:szCs w:val="24"/>
+        </w:rPr>
+        <w:t>Jesse Chen, Adit Arya, Curtis Kwan</w:t>
+      </w:r>
+    </w:p>
     <w:p>
       <w:pPr>
         <w:rPr>
@@ -98,27 +78,43 @@
           <w:szCs w:val="24"/>
         </w:rPr>
       </w:pPr>
-      <w:proofErr w:type="spellStart"/>
-      <w:r>
-        <w:rPr>
-          <w:rFonts w:ascii="Arial" w:hAnsi="Arial" w:cs="Arial"/>
-          <w:b/>
-          <w:sz w:val="24"/>
-          <w:szCs w:val="24"/>
-        </w:rPr>
-        <w:t>Cable_data.json</w:t>
-      </w:r>
-      <w:proofErr w:type="spellEnd"/>
-    </w:p>
-    <w:p>
-      <w:pPr>
-        <w:rPr>
-          <w:rFonts w:ascii="Arial" w:hAnsi="Arial" w:cs="Arial"/>
-          <w:sz w:val="24"/>
-          <w:szCs w:val="24"/>
-        </w:rPr>
-      </w:pPr>
-      <w:hyperlink r:id="rId5" w:history="1">
+      <w:r>
+        <w:rPr>
+          <w:rFonts w:ascii="Arial" w:hAnsi="Arial" w:cs="Arial"/>
+          <w:b/>
+          <w:sz w:val="24"/>
+          <w:szCs w:val="24"/>
+        </w:rPr>
+        <w:t>Cable_data</w:t>
+      </w:r>
+      <w:r>
+        <w:rPr>
+          <w:rFonts w:ascii="Arial" w:hAnsi="Arial" w:cs="Arial"/>
+          <w:b/>
+          <w:sz w:val="24"/>
+          <w:szCs w:val="24"/>
+        </w:rPr>
+        <w:t>_final</w:t>
+      </w:r>
+      <w:r>
+        <w:rPr>
+          <w:rFonts w:ascii="Arial" w:hAnsi="Arial" w:cs="Arial"/>
+          <w:b/>
+          <w:sz w:val="24"/>
+          <w:szCs w:val="24"/>
+        </w:rPr>
+        <w:t>.json</w:t>
+      </w:r>
+    </w:p>
+    <w:p>
+      <w:pPr>
+        <w:rPr>
+          <w:rFonts w:ascii="Arial" w:hAnsi="Arial" w:cs="Arial"/>
+          <w:sz w:val="24"/>
+          <w:szCs w:val="24"/>
+        </w:rPr>
+      </w:pPr>
+      <w:hyperlink r:id="rId6" w:history="1">
         <w:r>
           <w:rPr>
             <w:rStyle w:val="Hyperlink"/>
@@ -144,27 +140,9 @@
           <w:sz w:val="24"/>
           <w:szCs w:val="24"/>
         </w:rPr>
-        <w:t xml:space="preserve">Taken directly from the </w:t>
-      </w:r>
-      <w:proofErr w:type="spellStart"/>
-      <w:r>
-        <w:rPr>
-          <w:rFonts w:ascii="Arial" w:hAnsi="Arial" w:cs="Arial"/>
-          <w:sz w:val="24"/>
-          <w:szCs w:val="24"/>
-        </w:rPr>
-        <w:t>github</w:t>
-      </w:r>
-      <w:proofErr w:type="spellEnd"/>
-      <w:r>
-        <w:rPr>
-          <w:rFonts w:ascii="Arial" w:hAnsi="Arial" w:cs="Arial"/>
-          <w:sz w:val="24"/>
-          <w:szCs w:val="24"/>
-        </w:rPr>
-        <w:t xml:space="preserve"> repository by Huawei marine networks. The data is used to map out the undersea fiber optic cables. We also added the cost variable that is taken from </w:t>
-      </w:r>
-      <w:hyperlink r:id="rId6" w:history="1">
+        <w:t xml:space="preserve">Taken directly from the github repository by Huawei marine networks. The data is used to map out the undersea fiber optic cables. We also added the cost variable that is taken from </w:t>
+      </w:r>
+      <w:hyperlink r:id="rId7" w:history="1">
         <w:r>
           <w:rPr>
             <w:rStyle w:val="Hyperlink"/>
@@ -200,29 +178,20 @@
           <w:sz w:val="24"/>
           <w:szCs w:val="24"/>
         </w:rPr>
-        <w:t>Internet-</w:t>
-      </w:r>
-      <w:proofErr w:type="spellStart"/>
-      <w:r>
-        <w:rPr>
-          <w:rFonts w:ascii="Arial" w:hAnsi="Arial" w:cs="Arial"/>
-          <w:b/>
-          <w:sz w:val="24"/>
-          <w:szCs w:val="24"/>
-        </w:rPr>
-        <w:t>users.json</w:t>
-      </w:r>
-      <w:proofErr w:type="spellEnd"/>
-    </w:p>
-    <w:p>
-      <w:pPr>
-        <w:rPr>
-          <w:rFonts w:ascii="Arial" w:hAnsi="Arial" w:cs="Arial"/>
-          <w:sz w:val="24"/>
-          <w:szCs w:val="24"/>
-        </w:rPr>
-      </w:pPr>
-      <w:hyperlink r:id="rId7" w:history="1">
+        <w:t>Internet-users.json</w:t>
+      </w:r>
+      <w:bookmarkStart w:id="0" w:name="_GoBack"/>
+      <w:bookmarkEnd w:id="0"/>
+    </w:p>
+    <w:p>
+      <w:pPr>
+        <w:rPr>
+          <w:rFonts w:ascii="Arial" w:hAnsi="Arial" w:cs="Arial"/>
+          <w:sz w:val="24"/>
+          <w:szCs w:val="24"/>
+        </w:rPr>
+      </w:pPr>
+      <w:hyperlink r:id="rId8" w:history="1">
         <w:r>
           <w:rPr>
             <w:rStyle w:val="Hyperlink"/>
@@ -267,19 +236,8 @@
           <w:sz w:val="24"/>
           <w:szCs w:val="24"/>
         </w:rPr>
-        <w:t>World-topo-</w:t>
-      </w:r>
-      <w:proofErr w:type="spellStart"/>
-      <w:r>
-        <w:rPr>
-          <w:rFonts w:ascii="Arial" w:hAnsi="Arial" w:cs="Arial"/>
-          <w:b/>
-          <w:sz w:val="24"/>
-          <w:szCs w:val="24"/>
-        </w:rPr>
-        <w:t>min.json</w:t>
-      </w:r>
-      <w:proofErr w:type="spellEnd"/>
+        <w:t>World-topo-min.json</w:t>
+      </w:r>
     </w:p>
     <w:p>
       <w:pPr>
@@ -313,80 +271,26 @@
           <w:sz w:val="24"/>
           <w:szCs w:val="24"/>
         </w:rPr>
-        <w:t xml:space="preserve">World map </w:t>
-      </w:r>
-      <w:proofErr w:type="spellStart"/>
-      <w:r>
-        <w:rPr>
-          <w:rFonts w:ascii="Arial" w:hAnsi="Arial" w:cs="Arial"/>
-          <w:sz w:val="24"/>
-          <w:szCs w:val="24"/>
-        </w:rPr>
-        <w:t>json</w:t>
-      </w:r>
-      <w:proofErr w:type="spellEnd"/>
-      <w:r>
-        <w:rPr>
-          <w:rFonts w:ascii="Arial" w:hAnsi="Arial" w:cs="Arial"/>
-          <w:sz w:val="24"/>
-          <w:szCs w:val="24"/>
-        </w:rPr>
-        <w:t xml:space="preserve"> file taken from </w:t>
-      </w:r>
-      <w:proofErr w:type="spellStart"/>
-      <w:r>
-        <w:rPr>
-          <w:rFonts w:ascii="Arial" w:hAnsi="Arial" w:cs="Arial"/>
-          <w:sz w:val="24"/>
-          <w:szCs w:val="24"/>
-        </w:rPr>
-        <w:t>github</w:t>
-      </w:r>
-      <w:proofErr w:type="spellEnd"/>
-      <w:r>
-        <w:rPr>
-          <w:rFonts w:ascii="Arial" w:hAnsi="Arial" w:cs="Arial"/>
-          <w:sz w:val="24"/>
-          <w:szCs w:val="24"/>
-        </w:rPr>
-        <w:t xml:space="preserve"> directly and is used to create the world map and the zoomed in map of Africa.</w:t>
-      </w:r>
-    </w:p>
-    <w:p>
-      <w:pPr>
-        <w:rPr>
-          <w:rFonts w:ascii="Arial" w:hAnsi="Arial" w:cs="Arial"/>
-          <w:sz w:val="24"/>
-          <w:szCs w:val="24"/>
-        </w:rPr>
-      </w:pPr>
-      <w:r>
-        <w:rPr>
-          <w:rFonts w:ascii="Arial" w:hAnsi="Arial" w:cs="Arial"/>
-          <w:sz w:val="24"/>
-          <w:szCs w:val="24"/>
-        </w:rPr>
-        <w:t xml:space="preserve">All of the data in csv format is converted to </w:t>
-      </w:r>
-      <w:proofErr w:type="spellStart"/>
-      <w:r>
-        <w:rPr>
-          <w:rFonts w:ascii="Arial" w:hAnsi="Arial" w:cs="Arial"/>
-          <w:sz w:val="24"/>
-          <w:szCs w:val="24"/>
-        </w:rPr>
-        <w:t>json</w:t>
-      </w:r>
-      <w:proofErr w:type="spellEnd"/>
-      <w:r>
-        <w:rPr>
-          <w:rFonts w:ascii="Arial" w:hAnsi="Arial" w:cs="Arial"/>
-          <w:sz w:val="24"/>
-          <w:szCs w:val="24"/>
-        </w:rPr>
-        <w:t xml:space="preserve"> format using </w:t>
-      </w:r>
-      <w:hyperlink r:id="rId8" w:history="1">
+        <w:t>World map json file taken from github directly and is used to create the world map and the zoomed in map of Africa.</w:t>
+      </w:r>
+    </w:p>
+    <w:p>
+      <w:pPr>
+        <w:rPr>
+          <w:rFonts w:ascii="Arial" w:hAnsi="Arial" w:cs="Arial"/>
+          <w:sz w:val="24"/>
+          <w:szCs w:val="24"/>
+        </w:rPr>
+      </w:pPr>
+      <w:r>
+        <w:rPr>
+          <w:rFonts w:ascii="Arial" w:hAnsi="Arial" w:cs="Arial"/>
+          <w:sz w:val="24"/>
+          <w:szCs w:val="24"/>
+        </w:rPr>
+        <w:t xml:space="preserve">All of the data in csv format is converted to json format using </w:t>
+      </w:r>
+      <w:hyperlink r:id="rId9" w:history="1">
         <w:r>
           <w:rPr>
             <w:rStyle w:val="Hyperlink"/>
@@ -407,7 +311,6 @@
           <w:szCs w:val="24"/>
         </w:rPr>
       </w:pPr>
-      <w:proofErr w:type="spellStart"/>
       <w:r>
         <w:rPr>
           <w:rFonts w:ascii="Arial" w:hAnsi="Arial" w:cs="Arial"/>
@@ -417,18 +320,17 @@
         </w:rPr>
         <w:t>Gdps.json</w:t>
       </w:r>
-      <w:proofErr w:type="spellEnd"/>
-    </w:p>
-    <w:p>
-      <w:pPr>
-        <w:rPr>
-          <w:rFonts w:ascii="Arial" w:hAnsi="Arial" w:cs="Arial"/>
-          <w:b/>
-          <w:sz w:val="24"/>
-          <w:szCs w:val="24"/>
-        </w:rPr>
-      </w:pPr>
-      <w:hyperlink r:id="rId9" w:history="1">
+    </w:p>
+    <w:p>
+      <w:pPr>
+        <w:rPr>
+          <w:rFonts w:ascii="Arial" w:hAnsi="Arial" w:cs="Arial"/>
+          <w:b/>
+          <w:sz w:val="24"/>
+          <w:szCs w:val="24"/>
+        </w:rPr>
+      </w:pPr>
+      <w:hyperlink r:id="rId10" w:history="1">
         <w:r>
           <w:rPr>
             <w:rStyle w:val="Hyperlink"/>
@@ -491,7 +393,6 @@
           <w:szCs w:val="24"/>
         </w:rPr>
       </w:pPr>
-      <w:proofErr w:type="spellStart"/>
       <w:r>
         <w:rPr>
           <w:rFonts w:ascii="Arial" w:hAnsi="Arial" w:cs="Arial"/>
@@ -501,17 +402,16 @@
         </w:rPr>
         <w:t>Landing_points.json</w:t>
       </w:r>
-      <w:proofErr w:type="spellEnd"/>
-    </w:p>
-    <w:p>
-      <w:pPr>
-        <w:rPr>
-          <w:rFonts w:ascii="Arial" w:hAnsi="Arial" w:cs="Arial"/>
-          <w:sz w:val="24"/>
-          <w:szCs w:val="24"/>
-        </w:rPr>
-      </w:pPr>
-      <w:hyperlink r:id="rId10" w:history="1">
+    </w:p>
+    <w:p>
+      <w:pPr>
+        <w:rPr>
+          <w:rFonts w:ascii="Arial" w:hAnsi="Arial" w:cs="Arial"/>
+          <w:sz w:val="24"/>
+          <w:szCs w:val="24"/>
+        </w:rPr>
+      </w:pPr>
+      <w:hyperlink r:id="rId11" w:history="1">
         <w:r>
           <w:rPr>
             <w:rStyle w:val="Hyperlink"/>
@@ -537,61 +437,7 @@
           <w:sz w:val="24"/>
           <w:szCs w:val="24"/>
         </w:rPr>
-        <w:t xml:space="preserve">Taken directly from the </w:t>
-      </w:r>
-      <w:proofErr w:type="spellStart"/>
-      <w:r>
-        <w:rPr>
-          <w:rFonts w:ascii="Arial" w:hAnsi="Arial" w:cs="Arial"/>
-          <w:sz w:val="24"/>
-          <w:szCs w:val="24"/>
-        </w:rPr>
-        <w:t>github</w:t>
-      </w:r>
-      <w:proofErr w:type="spellEnd"/>
-      <w:r>
-        <w:rPr>
-          <w:rFonts w:ascii="Arial" w:hAnsi="Arial" w:cs="Arial"/>
-          <w:sz w:val="24"/>
-          <w:szCs w:val="24"/>
-        </w:rPr>
-        <w:t xml:space="preserve"> repository by Huawei marine networks. The data is used to find the landing points of each cable. The landing points are used when the cable is clicked and it gives information on city and country information and the </w:t>
-      </w:r>
-      <w:proofErr w:type="spellStart"/>
-      <w:r>
-        <w:rPr>
-          <w:rFonts w:ascii="Arial" w:hAnsi="Arial" w:cs="Arial"/>
-          <w:sz w:val="24"/>
-          <w:szCs w:val="24"/>
-        </w:rPr>
-        <w:t>lat</w:t>
-      </w:r>
-      <w:proofErr w:type="spellEnd"/>
-      <w:r>
-        <w:rPr>
-          <w:rFonts w:ascii="Arial" w:hAnsi="Arial" w:cs="Arial"/>
-          <w:sz w:val="24"/>
-          <w:szCs w:val="24"/>
-        </w:rPr>
-        <w:t xml:space="preserve"> </w:t>
-      </w:r>
-      <w:proofErr w:type="spellStart"/>
-      <w:r>
-        <w:rPr>
-          <w:rFonts w:ascii="Arial" w:hAnsi="Arial" w:cs="Arial"/>
-          <w:sz w:val="24"/>
-          <w:szCs w:val="24"/>
-        </w:rPr>
-        <w:t>lon</w:t>
-      </w:r>
-      <w:proofErr w:type="spellEnd"/>
-      <w:r>
-        <w:rPr>
-          <w:rFonts w:ascii="Arial" w:hAnsi="Arial" w:cs="Arial"/>
-          <w:sz w:val="24"/>
-          <w:szCs w:val="24"/>
-        </w:rPr>
-        <w:t xml:space="preserve"> of the country</w:t>
+        <w:t>Taken directly from the github repository by Huawei marine networks. The data is used to find the landing points of each cable. The landing points are used when the cable is clicked and it gives information on city and country information and the lat lon of the country</w:t>
       </w:r>
     </w:p>
     <w:p>
@@ -1550,7 +1396,6 @@
         </w:rPr>
         <w:t xml:space="preserve">Shows all the cables that are connected to the country according to when they are built. Cable will not show up if there is no </w:t>
       </w:r>
-      <w:proofErr w:type="spellStart"/>
       <w:proofErr w:type="gramStart"/>
       <w:r>
         <w:rPr>
@@ -1558,16 +1403,7 @@
           <w:sz w:val="24"/>
           <w:szCs w:val="24"/>
         </w:rPr>
-        <w:t>rfs</w:t>
-      </w:r>
-      <w:proofErr w:type="spellEnd"/>
-      <w:r>
-        <w:rPr>
-          <w:rFonts w:ascii="Arial" w:hAnsi="Arial" w:cs="Arial"/>
-          <w:sz w:val="24"/>
-          <w:szCs w:val="24"/>
-        </w:rPr>
-        <w:t>(</w:t>
+        <w:t>rfs(</w:t>
       </w:r>
       <w:proofErr w:type="gramEnd"/>
       <w:r>
@@ -1999,27 +1835,7 @@
           <w:szCs w:val="24"/>
         </w:rPr>
         <w:lastRenderedPageBreak/>
-        <w:t xml:space="preserve">We believed that there should be a correlation between the construction of these cables, and an improvement in not only the country's total economic growth, but growth on a personal basis. Our thought process was that having the internet should have positive effects on education and productivity, and thus lead to an increase in GDP per </w:t>
-      </w:r>
-      <w:proofErr w:type="gramStart"/>
-      <w:r>
-        <w:rPr>
-          <w:rFonts w:ascii="Arial" w:eastAsia="Times New Roman" w:hAnsi="Arial" w:cs="Arial"/>
-          <w:color w:val="000000"/>
-          <w:sz w:val="24"/>
-          <w:szCs w:val="24"/>
-        </w:rPr>
-        <w:t>capita</w:t>
-      </w:r>
-      <w:proofErr w:type="gramEnd"/>
-      <w:r>
-        <w:rPr>
-          <w:rFonts w:ascii="Arial" w:eastAsia="Times New Roman" w:hAnsi="Arial" w:cs="Arial"/>
-          <w:color w:val="000000"/>
-          <w:sz w:val="24"/>
-          <w:szCs w:val="24"/>
-        </w:rPr>
-        <w:t xml:space="preserve">, especially in countries that are just beginning to ramp up development. </w:t>
+        <w:t xml:space="preserve">We believed that there should be a correlation between the construction of these cables, and an improvement in not only the country's total economic growth, but growth on a personal basis. Our thought process was that having the internet should have positive effects on education and productivity, and thus lead to an increase in GDP per capita, especially in countries that are just beginning to ramp up development. </w:t>
       </w:r>
     </w:p>
     <w:p>
@@ -2196,8 +2012,8 @@
 </file>
 
 <file path=word/numbering.xml><?xml version="1.0" encoding="utf-8"?>
-<w:numbering xmlns:wpc="http://schemas.microsoft.com/office/word/2010/wordprocessingCanvas" xmlns:mc="http://schemas.openxmlformats.org/markup-compatibility/2006" xmlns:o="urn:schemas-microsoft-com:office:office" xmlns:r="http://schemas.openxmlformats.org/officeDocument/2006/relationships" xmlns:m="http://schemas.openxmlformats.org/officeDocument/2006/math" xmlns:v="urn:schemas-microsoft-com:vml" xmlns:wp14="http://schemas.microsoft.com/office/word/2010/wordprocessingDrawing" xmlns:wp="http://schemas.openxmlformats.org/drawingml/2006/wordprocessingDrawing" xmlns:w10="urn:schemas-microsoft-com:office:word" xmlns:w="http://schemas.openxmlformats.org/wordprocessingml/2006/main" xmlns:w14="http://schemas.microsoft.com/office/word/2010/wordml" xmlns:w15="http://schemas.microsoft.com/office/word/2012/wordml" xmlns:wpg="http://schemas.microsoft.com/office/word/2010/wordprocessingGroup" xmlns:wpi="http://schemas.microsoft.com/office/word/2010/wordprocessingInk" xmlns:wne="http://schemas.microsoft.com/office/word/2006/wordml" xmlns:wps="http://schemas.microsoft.com/office/word/2010/wordprocessingShape" mc:Ignorable="w14 w15 wp14">
-  <w:abstractNum w:abstractNumId="0" w15:restartNumberingAfterBreak="0">
+<w:numbering xmlns:wpc="http://schemas.microsoft.com/office/word/2010/wordprocessingCanvas" xmlns:mo="http://schemas.microsoft.com/office/mac/office/2008/main" xmlns:mc="http://schemas.openxmlformats.org/markup-compatibility/2006" xmlns:mv="urn:schemas-microsoft-com:mac:vml" xmlns:o="urn:schemas-microsoft-com:office:office" xmlns:r="http://schemas.openxmlformats.org/officeDocument/2006/relationships" xmlns:m="http://schemas.openxmlformats.org/officeDocument/2006/math" xmlns:v="urn:schemas-microsoft-com:vml" xmlns:wp14="http://schemas.microsoft.com/office/word/2010/wordprocessingDrawing" xmlns:wp="http://schemas.openxmlformats.org/drawingml/2006/wordprocessingDrawing" xmlns:w10="urn:schemas-microsoft-com:office:word" xmlns:w="http://schemas.openxmlformats.org/wordprocessingml/2006/main" xmlns:w14="http://schemas.microsoft.com/office/word/2010/wordml" xmlns:wpg="http://schemas.microsoft.com/office/word/2010/wordprocessingGroup" xmlns:wpi="http://schemas.microsoft.com/office/word/2010/wordprocessingInk" xmlns:wne="http://schemas.microsoft.com/office/word/2006/wordml" xmlns:wps="http://schemas.microsoft.com/office/word/2010/wordprocessingShape" mc:Ignorable="w14 wp14">
+  <w:abstractNum w:abstractNumId="0">
     <w:nsid w:val="63EB6AB7"/>
     <w:multiLevelType w:val="hybridMultilevel"/>
     <w:tmpl w:val="5C3A863E"/>
@@ -2320,7 +2136,7 @@
 </file>
 
 <file path=word/styles.xml><?xml version="1.0" encoding="utf-8"?>
-<w:styles xmlns:mc="http://schemas.openxmlformats.org/markup-compatibility/2006" xmlns:r="http://schemas.openxmlformats.org/officeDocument/2006/relationships" xmlns:w="http://schemas.openxmlformats.org/wordprocessingml/2006/main" xmlns:w14="http://schemas.microsoft.com/office/word/2010/wordml" xmlns:w15="http://schemas.microsoft.com/office/word/2012/wordml" mc:Ignorable="w14 w15">
+<w:styles xmlns:mc="http://schemas.openxmlformats.org/markup-compatibility/2006" xmlns:r="http://schemas.openxmlformats.org/officeDocument/2006/relationships" xmlns:w="http://schemas.openxmlformats.org/wordprocessingml/2006/main" xmlns:w14="http://schemas.microsoft.com/office/word/2010/wordml" mc:Ignorable="w14">
   <w:docDefaults>
     <w:rPrDefault>
       <w:rPr>
@@ -2336,378 +2152,421 @@
       </w:pPr>
     </w:pPrDefault>
   </w:docDefaults>
-  <w:latentStyles w:defLockedState="0" w:defUIPriority="99" w:defSemiHidden="0" w:defUnhideWhenUsed="0" w:defQFormat="0" w:count="371">
-    <w:lsdException w:name="Normal" w:uiPriority="0" w:qFormat="1"/>
-    <w:lsdException w:name="heading 1" w:uiPriority="9" w:qFormat="1"/>
-    <w:lsdException w:name="heading 2" w:semiHidden="1" w:uiPriority="9" w:unhideWhenUsed="1" w:qFormat="1"/>
-    <w:lsdException w:name="heading 3" w:semiHidden="1" w:uiPriority="9" w:unhideWhenUsed="1" w:qFormat="1"/>
-    <w:lsdException w:name="heading 4" w:semiHidden="1" w:uiPriority="9" w:unhideWhenUsed="1" w:qFormat="1"/>
-    <w:lsdException w:name="heading 5" w:semiHidden="1" w:uiPriority="9" w:unhideWhenUsed="1" w:qFormat="1"/>
-    <w:lsdException w:name="heading 6" w:semiHidden="1" w:uiPriority="9" w:unhideWhenUsed="1" w:qFormat="1"/>
-    <w:lsdException w:name="heading 7" w:semiHidden="1" w:uiPriority="9" w:unhideWhenUsed="1" w:qFormat="1"/>
-    <w:lsdException w:name="heading 8" w:semiHidden="1" w:uiPriority="9" w:unhideWhenUsed="1" w:qFormat="1"/>
-    <w:lsdException w:name="heading 9" w:semiHidden="1" w:uiPriority="9" w:unhideWhenUsed="1" w:qFormat="1"/>
-    <w:lsdException w:name="index 1" w:semiHidden="1" w:unhideWhenUsed="1"/>
-    <w:lsdException w:name="index 2" w:semiHidden="1" w:unhideWhenUsed="1"/>
-    <w:lsdException w:name="index 3" w:semiHidden="1" w:unhideWhenUsed="1"/>
-    <w:lsdException w:name="index 4" w:semiHidden="1" w:unhideWhenUsed="1"/>
-    <w:lsdException w:name="index 5" w:semiHidden="1" w:unhideWhenUsed="1"/>
-    <w:lsdException w:name="index 6" w:semiHidden="1" w:unhideWhenUsed="1"/>
-    <w:lsdException w:name="index 7" w:semiHidden="1" w:unhideWhenUsed="1"/>
-    <w:lsdException w:name="index 8" w:semiHidden="1" w:unhideWhenUsed="1"/>
-    <w:lsdException w:name="index 9" w:semiHidden="1" w:unhideWhenUsed="1"/>
-    <w:lsdException w:name="toc 1" w:semiHidden="1" w:uiPriority="39" w:unhideWhenUsed="1"/>
-    <w:lsdException w:name="toc 2" w:semiHidden="1" w:uiPriority="39" w:unhideWhenUsed="1"/>
-    <w:lsdException w:name="toc 3" w:semiHidden="1" w:uiPriority="39" w:unhideWhenUsed="1"/>
-    <w:lsdException w:name="toc 4" w:semiHidden="1" w:uiPriority="39" w:unhideWhenUsed="1"/>
-    <w:lsdException w:name="toc 5" w:semiHidden="1" w:uiPriority="39" w:unhideWhenUsed="1"/>
-    <w:lsdException w:name="toc 6" w:semiHidden="1" w:uiPriority="39" w:unhideWhenUsed="1"/>
-    <w:lsdException w:name="toc 7" w:semiHidden="1" w:uiPriority="39" w:unhideWhenUsed="1"/>
-    <w:lsdException w:name="toc 8" w:semiHidden="1" w:uiPriority="39" w:unhideWhenUsed="1"/>
-    <w:lsdException w:name="toc 9" w:semiHidden="1" w:uiPriority="39" w:unhideWhenUsed="1"/>
-    <w:lsdException w:name="Normal Indent" w:semiHidden="1" w:unhideWhenUsed="1"/>
-    <w:lsdException w:name="footnote text" w:semiHidden="1" w:unhideWhenUsed="1"/>
-    <w:lsdException w:name="annotation text" w:semiHidden="1" w:unhideWhenUsed="1"/>
-    <w:lsdException w:name="header" w:semiHidden="1" w:unhideWhenUsed="1"/>
-    <w:lsdException w:name="footer" w:semiHidden="1" w:unhideWhenUsed="1"/>
-    <w:lsdException w:name="index heading" w:semiHidden="1" w:unhideWhenUsed="1"/>
-    <w:lsdException w:name="caption" w:semiHidden="1" w:uiPriority="35" w:unhideWhenUsed="1" w:qFormat="1"/>
-    <w:lsdException w:name="table of figures" w:semiHidden="1" w:unhideWhenUsed="1"/>
-    <w:lsdException w:name="envelope address" w:semiHidden="1" w:unhideWhenUsed="1"/>
-    <w:lsdException w:name="envelope return" w:semiHidden="1" w:unhideWhenUsed="1"/>
-    <w:lsdException w:name="footnote reference" w:semiHidden="1" w:unhideWhenUsed="1"/>
-    <w:lsdException w:name="annotation reference" w:semiHidden="1" w:unhideWhenUsed="1"/>
-    <w:lsdException w:name="line number" w:semiHidden="1" w:unhideWhenUsed="1"/>
-    <w:lsdException w:name="page number" w:semiHidden="1" w:unhideWhenUsed="1"/>
-    <w:lsdException w:name="endnote reference" w:semiHidden="1" w:unhideWhenUsed="1"/>
-    <w:lsdException w:name="endnote text" w:semiHidden="1" w:unhideWhenUsed="1"/>
-    <w:lsdException w:name="table of authorities" w:semiHidden="1" w:unhideWhenUsed="1"/>
-    <w:lsdException w:name="macro" w:semiHidden="1" w:unhideWhenUsed="1"/>
-    <w:lsdException w:name="toa heading" w:semiHidden="1" w:unhideWhenUsed="1"/>
-    <w:lsdException w:name="List" w:semiHidden="1" w:unhideWhenUsed="1"/>
-    <w:lsdException w:name="List Bullet" w:semiHidden="1" w:unhideWhenUsed="1"/>
-    <w:lsdException w:name="List Number" w:semiHidden="1" w:unhideWhenUsed="1"/>
-    <w:lsdException w:name="List 2" w:semiHidden="1" w:unhideWhenUsed="1"/>
-    <w:lsdException w:name="List 3" w:semiHidden="1" w:unhideWhenUsed="1"/>
-    <w:lsdException w:name="List 4" w:semiHidden="1" w:unhideWhenUsed="1"/>
-    <w:lsdException w:name="List 5" w:semiHidden="1" w:unhideWhenUsed="1"/>
-    <w:lsdException w:name="List Bullet 2" w:semiHidden="1" w:unhideWhenUsed="1"/>
-    <w:lsdException w:name="List Bullet 3" w:semiHidden="1" w:unhideWhenUsed="1"/>
-    <w:lsdException w:name="List Bullet 4" w:semiHidden="1" w:unhideWhenUsed="1"/>
-    <w:lsdException w:name="List Bullet 5" w:semiHidden="1" w:unhideWhenUsed="1"/>
-    <w:lsdException w:name="List Number 2" w:semiHidden="1" w:unhideWhenUsed="1"/>
-    <w:lsdException w:name="List Number 3" w:semiHidden="1" w:unhideWhenUsed="1"/>
-    <w:lsdException w:name="List Number 4" w:semiHidden="1" w:unhideWhenUsed="1"/>
-    <w:lsdException w:name="List Number 5" w:semiHidden="1" w:unhideWhenUsed="1"/>
-    <w:lsdException w:name="Title" w:uiPriority="10" w:qFormat="1"/>
-    <w:lsdException w:name="Closing" w:semiHidden="1" w:unhideWhenUsed="1"/>
-    <w:lsdException w:name="Signature" w:semiHidden="1" w:unhideWhenUsed="1"/>
-    <w:lsdException w:name="Default Paragraph Font" w:semiHidden="1" w:uiPriority="1" w:unhideWhenUsed="1"/>
-    <w:lsdException w:name="Body Text" w:semiHidden="1" w:unhideWhenUsed="1"/>
-    <w:lsdException w:name="Body Text Indent" w:semiHidden="1" w:unhideWhenUsed="1"/>
-    <w:lsdException w:name="List Continue" w:semiHidden="1" w:unhideWhenUsed="1"/>
-    <w:lsdException w:name="List Continue 2" w:semiHidden="1" w:unhideWhenUsed="1"/>
-    <w:lsdException w:name="List Continue 3" w:semiHidden="1" w:unhideWhenUsed="1"/>
-    <w:lsdException w:name="List Continue 4" w:semiHidden="1" w:unhideWhenUsed="1"/>
-    <w:lsdException w:name="List Continue 5" w:semiHidden="1" w:unhideWhenUsed="1"/>
-    <w:lsdException w:name="Message Header" w:semiHidden="1" w:unhideWhenUsed="1"/>
-    <w:lsdException w:name="Subtitle" w:uiPriority="11" w:qFormat="1"/>
-    <w:lsdException w:name="Salutation" w:semiHidden="1" w:unhideWhenUsed="1"/>
-    <w:lsdException w:name="Date" w:semiHidden="1" w:unhideWhenUsed="1"/>
-    <w:lsdException w:name="Body Text First Indent" w:semiHidden="1" w:unhideWhenUsed="1"/>
-    <w:lsdException w:name="Body Text First Indent 2" w:semiHidden="1" w:unhideWhenUsed="1"/>
-    <w:lsdException w:name="Note Heading" w:semiHidden="1" w:unhideWhenUsed="1"/>
-    <w:lsdException w:name="Body Text 2" w:semiHidden="1" w:unhideWhenUsed="1"/>
-    <w:lsdException w:name="Body Text 3" w:semiHidden="1" w:unhideWhenUsed="1"/>
-    <w:lsdException w:name="Body Text Indent 2" w:semiHidden="1" w:unhideWhenUsed="1"/>
-    <w:lsdException w:name="Body Text Indent 3" w:semiHidden="1" w:unhideWhenUsed="1"/>
-    <w:lsdException w:name="Block Text" w:semiHidden="1" w:unhideWhenUsed="1"/>
-    <w:lsdException w:name="Hyperlink" w:semiHidden="1" w:unhideWhenUsed="1"/>
-    <w:lsdException w:name="FollowedHyperlink" w:semiHidden="1" w:unhideWhenUsed="1"/>
-    <w:lsdException w:name="Strong" w:uiPriority="22" w:qFormat="1"/>
-    <w:lsdException w:name="Emphasis" w:uiPriority="20" w:qFormat="1"/>
-    <w:lsdException w:name="Document Map" w:semiHidden="1" w:unhideWhenUsed="1"/>
-    <w:lsdException w:name="Plain Text" w:semiHidden="1" w:unhideWhenUsed="1"/>
-    <w:lsdException w:name="E-mail Signature" w:semiHidden="1" w:unhideWhenUsed="1"/>
-    <w:lsdException w:name="HTML Top of Form" w:semiHidden="1" w:unhideWhenUsed="1"/>
-    <w:lsdException w:name="HTML Bottom of Form" w:semiHidden="1" w:unhideWhenUsed="1"/>
-    <w:lsdException w:name="Normal (Web)" w:semiHidden="1" w:unhideWhenUsed="1"/>
-    <w:lsdException w:name="HTML Acronym" w:semiHidden="1" w:unhideWhenUsed="1"/>
-    <w:lsdException w:name="HTML Address" w:semiHidden="1" w:unhideWhenUsed="1"/>
-    <w:lsdException w:name="HTML Cite" w:semiHidden="1" w:unhideWhenUsed="1"/>
-    <w:lsdException w:name="HTML Code" w:semiHidden="1" w:unhideWhenUsed="1"/>
-    <w:lsdException w:name="HTML Definition" w:semiHidden="1" w:unhideWhenUsed="1"/>
-    <w:lsdException w:name="HTML Keyboard" w:semiHidden="1" w:unhideWhenUsed="1"/>
-    <w:lsdException w:name="HTML Preformatted" w:semiHidden="1" w:unhideWhenUsed="1"/>
-    <w:lsdException w:name="HTML Sample" w:semiHidden="1" w:unhideWhenUsed="1"/>
-    <w:lsdException w:name="HTML Typewriter" w:semiHidden="1" w:unhideWhenUsed="1"/>
-    <w:lsdException w:name="HTML Variable" w:semiHidden="1" w:unhideWhenUsed="1"/>
-    <w:lsdException w:name="Normal Table" w:semiHidden="1" w:unhideWhenUsed="1"/>
-    <w:lsdException w:name="annotation subject" w:semiHidden="1" w:unhideWhenUsed="1"/>
-    <w:lsdException w:name="No List" w:semiHidden="1" w:unhideWhenUsed="1"/>
-    <w:lsdException w:name="Outline List 1" w:semiHidden="1" w:unhideWhenUsed="1"/>
-    <w:lsdException w:name="Outline List 2" w:semiHidden="1" w:unhideWhenUsed="1"/>
-    <w:lsdException w:name="Outline List 3" w:semiHidden="1" w:unhideWhenUsed="1"/>
-    <w:lsdException w:name="Table Simple 1" w:semiHidden="1" w:unhideWhenUsed="1"/>
-    <w:lsdException w:name="Table Simple 2" w:semiHidden="1" w:unhideWhenUsed="1"/>
-    <w:lsdException w:name="Table Simple 3" w:semiHidden="1" w:unhideWhenUsed="1"/>
-    <w:lsdException w:name="Table Classic 1" w:semiHidden="1" w:unhideWhenUsed="1"/>
-    <w:lsdException w:name="Table Classic 2" w:semiHidden="1" w:unhideWhenUsed="1"/>
-    <w:lsdException w:name="Table Classic 3" w:semiHidden="1" w:unhideWhenUsed="1"/>
-    <w:lsdException w:name="Table Classic 4" w:semiHidden="1" w:unhideWhenUsed="1"/>
-    <w:lsdException w:name="Table Colorful 1" w:semiHidden="1" w:unhideWhenUsed="1"/>
-    <w:lsdException w:name="Table Colorful 2" w:semiHidden="1" w:unhideWhenUsed="1"/>
-    <w:lsdException w:name="Table Colorful 3" w:semiHidden="1" w:unhideWhenUsed="1"/>
-    <w:lsdException w:name="Table Columns 1" w:semiHidden="1" w:unhideWhenUsed="1"/>
-    <w:lsdException w:name="Table Columns 2" w:semiHidden="1" w:unhideWhenUsed="1"/>
-    <w:lsdException w:name="Table Columns 3" w:semiHidden="1" w:unhideWhenUsed="1"/>
-    <w:lsdException w:name="Table Columns 4" w:semiHidden="1" w:unhideWhenUsed="1"/>
-    <w:lsdException w:name="Table Columns 5" w:semiHidden="1" w:unhideWhenUsed="1"/>
-    <w:lsdException w:name="Table Grid 1" w:semiHidden="1" w:unhideWhenUsed="1"/>
-    <w:lsdException w:name="Table Grid 2" w:semiHidden="1" w:unhideWhenUsed="1"/>
-    <w:lsdException w:name="Table Grid 3" w:semiHidden="1" w:unhideWhenUsed="1"/>
-    <w:lsdException w:name="Table Grid 4" w:semiHidden="1" w:unhideWhenUsed="1"/>
-    <w:lsdException w:name="Table Grid 5" w:semiHidden="1" w:unhideWhenUsed="1"/>
-    <w:lsdException w:name="Table Grid 6" w:semiHidden="1" w:unhideWhenUsed="1"/>
-    <w:lsdException w:name="Table Grid 7" w:semiHidden="1" w:unhideWhenUsed="1"/>
-    <w:lsdException w:name="Table Grid 8" w:semiHidden="1" w:unhideWhenUsed="1"/>
-    <w:lsdException w:name="Table List 1" w:semiHidden="1" w:unhideWhenUsed="1"/>
-    <w:lsdException w:name="Table List 2" w:semiHidden="1" w:unhideWhenUsed="1"/>
-    <w:lsdException w:name="Table List 3" w:semiHidden="1" w:unhideWhenUsed="1"/>
-    <w:lsdException w:name="Table List 4" w:semiHidden="1" w:unhideWhenUsed="1"/>
-    <w:lsdException w:name="Table List 5" w:semiHidden="1" w:unhideWhenUsed="1"/>
-    <w:lsdException w:name="Table List 6" w:semiHidden="1" w:unhideWhenUsed="1"/>
-    <w:lsdException w:name="Table List 7" w:semiHidden="1" w:unhideWhenUsed="1"/>
-    <w:lsdException w:name="Table List 8" w:semiHidden="1" w:unhideWhenUsed="1"/>
-    <w:lsdException w:name="Table 3D effects 1" w:semiHidden="1" w:unhideWhenUsed="1"/>
-    <w:lsdException w:name="Table 3D effects 2" w:semiHidden="1" w:unhideWhenUsed="1"/>
-    <w:lsdException w:name="Table 3D effects 3" w:semiHidden="1" w:unhideWhenUsed="1"/>
-    <w:lsdException w:name="Table Contemporary" w:semiHidden="1" w:unhideWhenUsed="1"/>
-    <w:lsdException w:name="Table Elegant" w:semiHidden="1" w:unhideWhenUsed="1"/>
-    <w:lsdException w:name="Table Professional" w:semiHidden="1" w:unhideWhenUsed="1"/>
-    <w:lsdException w:name="Table Subtle 1" w:semiHidden="1" w:unhideWhenUsed="1"/>
-    <w:lsdException w:name="Table Subtle 2" w:semiHidden="1" w:unhideWhenUsed="1"/>
-    <w:lsdException w:name="Table Web 1" w:semiHidden="1" w:unhideWhenUsed="1"/>
-    <w:lsdException w:name="Table Web 2" w:semiHidden="1" w:unhideWhenUsed="1"/>
-    <w:lsdException w:name="Table Web 3" w:semiHidden="1" w:unhideWhenUsed="1"/>
-    <w:lsdException w:name="Balloon Text" w:semiHidden="1" w:unhideWhenUsed="1"/>
-    <w:lsdException w:name="Table Grid" w:uiPriority="39"/>
-    <w:lsdException w:name="Table Theme" w:semiHidden="1" w:unhideWhenUsed="1"/>
-    <w:lsdException w:name="Placeholder Text" w:semiHidden="1"/>
-    <w:lsdException w:name="No Spacing" w:uiPriority="1" w:qFormat="1"/>
-    <w:lsdException w:name="Light Shading" w:uiPriority="60"/>
-    <w:lsdException w:name="Light List" w:uiPriority="61"/>
-    <w:lsdException w:name="Light Grid" w:uiPriority="62"/>
-    <w:lsdException w:name="Medium Shading 1" w:uiPriority="63"/>
-    <w:lsdException w:name="Medium Shading 2" w:uiPriority="64"/>
-    <w:lsdException w:name="Medium List 1" w:uiPriority="65"/>
-    <w:lsdException w:name="Medium List 2" w:uiPriority="66"/>
-    <w:lsdException w:name="Medium Grid 1" w:uiPriority="67"/>
-    <w:lsdException w:name="Medium Grid 2" w:uiPriority="68"/>
-    <w:lsdException w:name="Medium Grid 3" w:uiPriority="69"/>
-    <w:lsdException w:name="Dark List" w:uiPriority="70"/>
-    <w:lsdException w:name="Colorful Shading" w:uiPriority="71"/>
-    <w:lsdException w:name="Colorful List" w:uiPriority="72"/>
-    <w:lsdException w:name="Colorful Grid" w:uiPriority="73"/>
-    <w:lsdException w:name="Light Shading Accent 1" w:uiPriority="60"/>
-    <w:lsdException w:name="Light List Accent 1" w:uiPriority="61"/>
-    <w:lsdException w:name="Light Grid Accent 1" w:uiPriority="62"/>
-    <w:lsdException w:name="Medium Shading 1 Accent 1" w:uiPriority="63"/>
-    <w:lsdException w:name="Medium Shading 2 Accent 1" w:uiPriority="64"/>
-    <w:lsdException w:name="Medium List 1 Accent 1" w:uiPriority="65"/>
-    <w:lsdException w:name="Revision" w:semiHidden="1"/>
-    <w:lsdException w:name="List Paragraph" w:uiPriority="34" w:qFormat="1"/>
-    <w:lsdException w:name="Quote" w:uiPriority="29" w:qFormat="1"/>
-    <w:lsdException w:name="Intense Quote" w:uiPriority="30" w:qFormat="1"/>
-    <w:lsdException w:name="Medium List 2 Accent 1" w:uiPriority="66"/>
-    <w:lsdException w:name="Medium Grid 1 Accent 1" w:uiPriority="67"/>
-    <w:lsdException w:name="Medium Grid 2 Accent 1" w:uiPriority="68"/>
-    <w:lsdException w:name="Medium Grid 3 Accent 1" w:uiPriority="69"/>
-    <w:lsdException w:name="Dark List Accent 1" w:uiPriority="70"/>
-    <w:lsdException w:name="Colorful Shading Accent 1" w:uiPriority="71"/>
-    <w:lsdException w:name="Colorful List Accent 1" w:uiPriority="72"/>
-    <w:lsdException w:name="Colorful Grid Accent 1" w:uiPriority="73"/>
-    <w:lsdException w:name="Light Shading Accent 2" w:uiPriority="60"/>
-    <w:lsdException w:name="Light List Accent 2" w:uiPriority="61"/>
-    <w:lsdException w:name="Light Grid Accent 2" w:uiPriority="62"/>
-    <w:lsdException w:name="Medium Shading 1 Accent 2" w:uiPriority="63"/>
-    <w:lsdException w:name="Medium Shading 2 Accent 2" w:uiPriority="64"/>
-    <w:lsdException w:name="Medium List 1 Accent 2" w:uiPriority="65"/>
-    <w:lsdException w:name="Medium List 2 Accent 2" w:uiPriority="66"/>
-    <w:lsdException w:name="Medium Grid 1 Accent 2" w:uiPriority="67"/>
-    <w:lsdException w:name="Medium Grid 2 Accent 2" w:uiPriority="68"/>
-    <w:lsdException w:name="Medium Grid 3 Accent 2" w:uiPriority="69"/>
-    <w:lsdException w:name="Dark List Accent 2" w:uiPriority="70"/>
-    <w:lsdException w:name="Colorful Shading Accent 2" w:uiPriority="71"/>
-    <w:lsdException w:name="Colorful List Accent 2" w:uiPriority="72"/>
-    <w:lsdException w:name="Colorful Grid Accent 2" w:uiPriority="73"/>
-    <w:lsdException w:name="Light Shading Accent 3" w:uiPriority="60"/>
-    <w:lsdException w:name="Light List Accent 3" w:uiPriority="61"/>
-    <w:lsdException w:name="Light Grid Accent 3" w:uiPriority="62"/>
-    <w:lsdException w:name="Medium Shading 1 Accent 3" w:uiPriority="63"/>
-    <w:lsdException w:name="Medium Shading 2 Accent 3" w:uiPriority="64"/>
-    <w:lsdException w:name="Medium List 1 Accent 3" w:uiPriority="65"/>
-    <w:lsdException w:name="Medium List 2 Accent 3" w:uiPriority="66"/>
-    <w:lsdException w:name="Medium Grid 1 Accent 3" w:uiPriority="67"/>
-    <w:lsdException w:name="Medium Grid 2 Accent 3" w:uiPriority="68"/>
-    <w:lsdException w:name="Medium Grid 3 Accent 3" w:uiPriority="69"/>
-    <w:lsdException w:name="Dark List Accent 3" w:uiPriority="70"/>
-    <w:lsdException w:name="Colorful Shading Accent 3" w:uiPriority="71"/>
-    <w:lsdException w:name="Colorful List Accent 3" w:uiPriority="72"/>
-    <w:lsdException w:name="Colorful Grid Accent 3" w:uiPriority="73"/>
-    <w:lsdException w:name="Light Shading Accent 4" w:uiPriority="60"/>
-    <w:lsdException w:name="Light List Accent 4" w:uiPriority="61"/>
-    <w:lsdException w:name="Light Grid Accent 4" w:uiPriority="62"/>
-    <w:lsdException w:name="Medium Shading 1 Accent 4" w:uiPriority="63"/>
-    <w:lsdException w:name="Medium Shading 2 Accent 4" w:uiPriority="64"/>
-    <w:lsdException w:name="Medium List 1 Accent 4" w:uiPriority="65"/>
-    <w:lsdException w:name="Medium List 2 Accent 4" w:uiPriority="66"/>
-    <w:lsdException w:name="Medium Grid 1 Accent 4" w:uiPriority="67"/>
-    <w:lsdException w:name="Medium Grid 2 Accent 4" w:uiPriority="68"/>
-    <w:lsdException w:name="Medium Grid 3 Accent 4" w:uiPriority="69"/>
-    <w:lsdException w:name="Dark List Accent 4" w:uiPriority="70"/>
-    <w:lsdException w:name="Colorful Shading Accent 4" w:uiPriority="71"/>
-    <w:lsdException w:name="Colorful List Accent 4" w:uiPriority="72"/>
-    <w:lsdException w:name="Colorful Grid Accent 4" w:uiPriority="73"/>
-    <w:lsdException w:name="Light Shading Accent 5" w:uiPriority="60"/>
-    <w:lsdException w:name="Light List Accent 5" w:uiPriority="61"/>
-    <w:lsdException w:name="Light Grid Accent 5" w:uiPriority="62"/>
-    <w:lsdException w:name="Medium Shading 1 Accent 5" w:uiPriority="63"/>
-    <w:lsdException w:name="Medium Shading 2 Accent 5" w:uiPriority="64"/>
-    <w:lsdException w:name="Medium List 1 Accent 5" w:uiPriority="65"/>
-    <w:lsdException w:name="Medium List 2 Accent 5" w:uiPriority="66"/>
-    <w:lsdException w:name="Medium Grid 1 Accent 5" w:uiPriority="67"/>
-    <w:lsdException w:name="Medium Grid 2 Accent 5" w:uiPriority="68"/>
-    <w:lsdException w:name="Medium Grid 3 Accent 5" w:uiPriority="69"/>
-    <w:lsdException w:name="Dark List Accent 5" w:uiPriority="70"/>
-    <w:lsdException w:name="Colorful Shading Accent 5" w:uiPriority="71"/>
-    <w:lsdException w:name="Colorful List Accent 5" w:uiPriority="72"/>
-    <w:lsdException w:name="Colorful Grid Accent 5" w:uiPriority="73"/>
-    <w:lsdException w:name="Light Shading Accent 6" w:uiPriority="60"/>
-    <w:lsdException w:name="Light List Accent 6" w:uiPriority="61"/>
-    <w:lsdException w:name="Light Grid Accent 6" w:uiPriority="62"/>
-    <w:lsdException w:name="Medium Shading 1 Accent 6" w:uiPriority="63"/>
-    <w:lsdException w:name="Medium Shading 2 Accent 6" w:uiPriority="64"/>
-    <w:lsdException w:name="Medium List 1 Accent 6" w:uiPriority="65"/>
-    <w:lsdException w:name="Medium List 2 Accent 6" w:uiPriority="66"/>
-    <w:lsdException w:name="Medium Grid 1 Accent 6" w:uiPriority="67"/>
-    <w:lsdException w:name="Medium Grid 2 Accent 6" w:uiPriority="68"/>
-    <w:lsdException w:name="Medium Grid 3 Accent 6" w:uiPriority="69"/>
-    <w:lsdException w:name="Dark List Accent 6" w:uiPriority="70"/>
-    <w:lsdException w:name="Colorful Shading Accent 6" w:uiPriority="71"/>
-    <w:lsdException w:name="Colorful List Accent 6" w:uiPriority="72"/>
-    <w:lsdException w:name="Colorful Grid Accent 6" w:uiPriority="73"/>
-    <w:lsdException w:name="Subtle Emphasis" w:uiPriority="19" w:qFormat="1"/>
-    <w:lsdException w:name="Intense Emphasis" w:uiPriority="21" w:qFormat="1"/>
-    <w:lsdException w:name="Subtle Reference" w:uiPriority="31" w:qFormat="1"/>
-    <w:lsdException w:name="Intense Reference" w:uiPriority="32" w:qFormat="1"/>
-    <w:lsdException w:name="Book Title" w:uiPriority="33" w:qFormat="1"/>
-    <w:lsdException w:name="Bibliography" w:semiHidden="1" w:uiPriority="37" w:unhideWhenUsed="1"/>
-    <w:lsdException w:name="TOC Heading" w:semiHidden="1" w:uiPriority="39" w:unhideWhenUsed="1" w:qFormat="1"/>
-    <w:lsdException w:name="Plain Table 1" w:uiPriority="41"/>
-    <w:lsdException w:name="Plain Table 2" w:uiPriority="42"/>
-    <w:lsdException w:name="Plain Table 3" w:uiPriority="43"/>
-    <w:lsdException w:name="Plain Table 4" w:uiPriority="44"/>
-    <w:lsdException w:name="Plain Table 5" w:uiPriority="45"/>
-    <w:lsdException w:name="Grid Table Light" w:uiPriority="40"/>
-    <w:lsdException w:name="Grid Table 1 Light" w:uiPriority="46"/>
-    <w:lsdException w:name="Grid Table 2" w:uiPriority="47"/>
-    <w:lsdException w:name="Grid Table 3" w:uiPriority="48"/>
-    <w:lsdException w:name="Grid Table 4" w:uiPriority="49"/>
-    <w:lsdException w:name="Grid Table 5 Dark" w:uiPriority="50"/>
-    <w:lsdException w:name="Grid Table 6 Colorful" w:uiPriority="51"/>
-    <w:lsdException w:name="Grid Table 7 Colorful" w:uiPriority="52"/>
-    <w:lsdException w:name="Grid Table 1 Light Accent 1" w:uiPriority="46"/>
-    <w:lsdException w:name="Grid Table 2 Accent 1" w:uiPriority="47"/>
-    <w:lsdException w:name="Grid Table 3 Accent 1" w:uiPriority="48"/>
-    <w:lsdException w:name="Grid Table 4 Accent 1" w:uiPriority="49"/>
-    <w:lsdException w:name="Grid Table 5 Dark Accent 1" w:uiPriority="50"/>
-    <w:lsdException w:name="Grid Table 6 Colorful Accent 1" w:uiPriority="51"/>
-    <w:lsdException w:name="Grid Table 7 Colorful Accent 1" w:uiPriority="52"/>
-    <w:lsdException w:name="Grid Table 1 Light Accent 2" w:uiPriority="46"/>
-    <w:lsdException w:name="Grid Table 2 Accent 2" w:uiPriority="47"/>
-    <w:lsdException w:name="Grid Table 3 Accent 2" w:uiPriority="48"/>
-    <w:lsdException w:name="Grid Table 4 Accent 2" w:uiPriority="49"/>
-    <w:lsdException w:name="Grid Table 5 Dark Accent 2" w:uiPriority="50"/>
-    <w:lsdException w:name="Grid Table 6 Colorful Accent 2" w:uiPriority="51"/>
-    <w:lsdException w:name="Grid Table 7 Colorful Accent 2" w:uiPriority="52"/>
-    <w:lsdException w:name="Grid Table 1 Light Accent 3" w:uiPriority="46"/>
-    <w:lsdException w:name="Grid Table 2 Accent 3" w:uiPriority="47"/>
-    <w:lsdException w:name="Grid Table 3 Accent 3" w:uiPriority="48"/>
-    <w:lsdException w:name="Grid Table 4 Accent 3" w:uiPriority="49"/>
-    <w:lsdException w:name="Grid Table 5 Dark Accent 3" w:uiPriority="50"/>
-    <w:lsdException w:name="Grid Table 6 Colorful Accent 3" w:uiPriority="51"/>
-    <w:lsdException w:name="Grid Table 7 Colorful Accent 3" w:uiPriority="52"/>
-    <w:lsdException w:name="Grid Table 1 Light Accent 4" w:uiPriority="46"/>
-    <w:lsdException w:name="Grid Table 2 Accent 4" w:uiPriority="47"/>
-    <w:lsdException w:name="Grid Table 3 Accent 4" w:uiPriority="48"/>
-    <w:lsdException w:name="Grid Table 4 Accent 4" w:uiPriority="49"/>
-    <w:lsdException w:name="Grid Table 5 Dark Accent 4" w:uiPriority="50"/>
-    <w:lsdException w:name="Grid Table 6 Colorful Accent 4" w:uiPriority="51"/>
-    <w:lsdException w:name="Grid Table 7 Colorful Accent 4" w:uiPriority="52"/>
-    <w:lsdException w:name="Grid Table 1 Light Accent 5" w:uiPriority="46"/>
-    <w:lsdException w:name="Grid Table 2 Accent 5" w:uiPriority="47"/>
-    <w:lsdException w:name="Grid Table 3 Accent 5" w:uiPriority="48"/>
-    <w:lsdException w:name="Grid Table 4 Accent 5" w:uiPriority="49"/>
-    <w:lsdException w:name="Grid Table 5 Dark Accent 5" w:uiPriority="50"/>
-    <w:lsdException w:name="Grid Table 6 Colorful Accent 5" w:uiPriority="51"/>
-    <w:lsdException w:name="Grid Table 7 Colorful Accent 5" w:uiPriority="52"/>
-    <w:lsdException w:name="Grid Table 1 Light Accent 6" w:uiPriority="46"/>
-    <w:lsdException w:name="Grid Table 2 Accent 6" w:uiPriority="47"/>
-    <w:lsdException w:name="Grid Table 3 Accent 6" w:uiPriority="48"/>
-    <w:lsdException w:name="Grid Table 4 Accent 6" w:uiPriority="49"/>
-    <w:lsdException w:name="Grid Table 5 Dark Accent 6" w:uiPriority="50"/>
-    <w:lsdException w:name="Grid Table 6 Colorful Accent 6" w:uiPriority="51"/>
-    <w:lsdException w:name="Grid Table 7 Colorful Accent 6" w:uiPriority="52"/>
-    <w:lsdException w:name="List Table 1 Light" w:uiPriority="46"/>
-    <w:lsdException w:name="List Table 2" w:uiPriority="47"/>
-    <w:lsdException w:name="List Table 3" w:uiPriority="48"/>
-    <w:lsdException w:name="List Table 4" w:uiPriority="49"/>
-    <w:lsdException w:name="List Table 5 Dark" w:uiPriority="50"/>
-    <w:lsdException w:name="List Table 6 Colorful" w:uiPriority="51"/>
-    <w:lsdException w:name="List Table 7 Colorful" w:uiPriority="52"/>
-    <w:lsdException w:name="List Table 1 Light Accent 1" w:uiPriority="46"/>
-    <w:lsdException w:name="List Table 2 Accent 1" w:uiPriority="47"/>
-    <w:lsdException w:name="List Table 3 Accent 1" w:uiPriority="48"/>
-    <w:lsdException w:name="List Table 4 Accent 1" w:uiPriority="49"/>
-    <w:lsdException w:name="List Table 5 Dark Accent 1" w:uiPriority="50"/>
-    <w:lsdException w:name="List Table 6 Colorful Accent 1" w:uiPriority="51"/>
-    <w:lsdException w:name="List Table 7 Colorful Accent 1" w:uiPriority="52"/>
-    <w:lsdException w:name="List Table 1 Light Accent 2" w:uiPriority="46"/>
-    <w:lsdException w:name="List Table 2 Accent 2" w:uiPriority="47"/>
-    <w:lsdException w:name="List Table 3 Accent 2" w:uiPriority="48"/>
-    <w:lsdException w:name="List Table 4 Accent 2" w:uiPriority="49"/>
-    <w:lsdException w:name="List Table 5 Dark Accent 2" w:uiPriority="50"/>
-    <w:lsdException w:name="List Table 6 Colorful Accent 2" w:uiPriority="51"/>
-    <w:lsdException w:name="List Table 7 Colorful Accent 2" w:uiPriority="52"/>
-    <w:lsdException w:name="List Table 1 Light Accent 3" w:uiPriority="46"/>
-    <w:lsdException w:name="List Table 2 Accent 3" w:uiPriority="47"/>
-    <w:lsdException w:name="List Table 3 Accent 3" w:uiPriority="48"/>
-    <w:lsdException w:name="List Table 4 Accent 3" w:uiPriority="49"/>
-    <w:lsdException w:name="List Table 5 Dark Accent 3" w:uiPriority="50"/>
-    <w:lsdException w:name="List Table 6 Colorful Accent 3" w:uiPriority="51"/>
-    <w:lsdException w:name="List Table 7 Colorful Accent 3" w:uiPriority="52"/>
-    <w:lsdException w:name="List Table 1 Light Accent 4" w:uiPriority="46"/>
-    <w:lsdException w:name="List Table 2 Accent 4" w:uiPriority="47"/>
-    <w:lsdException w:name="List Table 3 Accent 4" w:uiPriority="48"/>
-    <w:lsdException w:name="List Table 4 Accent 4" w:uiPriority="49"/>
-    <w:lsdException w:name="List Table 5 Dark Accent 4" w:uiPriority="50"/>
-    <w:lsdException w:name="List Table 6 Colorful Accent 4" w:uiPriority="51"/>
-    <w:lsdException w:name="List Table 7 Colorful Accent 4" w:uiPriority="52"/>
-    <w:lsdException w:name="List Table 1 Light Accent 5" w:uiPriority="46"/>
-    <w:lsdException w:name="List Table 2 Accent 5" w:uiPriority="47"/>
-    <w:lsdException w:name="List Table 3 Accent 5" w:uiPriority="48"/>
-    <w:lsdException w:name="List Table 4 Accent 5" w:uiPriority="49"/>
-    <w:lsdException w:name="List Table 5 Dark Accent 5" w:uiPriority="50"/>
-    <w:lsdException w:name="List Table 6 Colorful Accent 5" w:uiPriority="51"/>
-    <w:lsdException w:name="List Table 7 Colorful Accent 5" w:uiPriority="52"/>
-    <w:lsdException w:name="List Table 1 Light Accent 6" w:uiPriority="46"/>
-    <w:lsdException w:name="List Table 2 Accent 6" w:uiPriority="47"/>
-    <w:lsdException w:name="List Table 3 Accent 6" w:uiPriority="48"/>
-    <w:lsdException w:name="List Table 4 Accent 6" w:uiPriority="49"/>
-    <w:lsdException w:name="List Table 5 Dark Accent 6" w:uiPriority="50"/>
-    <w:lsdException w:name="List Table 6 Colorful Accent 6" w:uiPriority="51"/>
-    <w:lsdException w:name="List Table 7 Colorful Accent 6" w:uiPriority="52"/>
+  <w:latentStyles w:defLockedState="0" w:defUIPriority="99" w:defSemiHidden="1" w:defUnhideWhenUsed="1" w:defQFormat="0" w:count="276">
+    <w:lsdException w:name="Normal" w:semiHidden="0" w:uiPriority="0" w:unhideWhenUsed="0" w:qFormat="1"/>
+    <w:lsdException w:name="heading 1" w:semiHidden="0" w:uiPriority="9" w:unhideWhenUsed="0" w:qFormat="1"/>
+    <w:lsdException w:name="heading 2" w:uiPriority="9" w:qFormat="1"/>
+    <w:lsdException w:name="heading 3" w:uiPriority="9" w:qFormat="1"/>
+    <w:lsdException w:name="heading 4" w:uiPriority="9" w:qFormat="1"/>
+    <w:lsdException w:name="heading 5" w:uiPriority="9" w:qFormat="1"/>
+    <w:lsdException w:name="heading 6" w:uiPriority="9" w:qFormat="1"/>
+    <w:lsdException w:name="heading 7" w:uiPriority="9" w:qFormat="1"/>
+    <w:lsdException w:name="heading 8" w:uiPriority="9" w:qFormat="1"/>
+    <w:lsdException w:name="heading 9" w:uiPriority="9" w:qFormat="1"/>
+    <w:lsdException w:name="toc 1" w:uiPriority="39"/>
+    <w:lsdException w:name="toc 2" w:uiPriority="39"/>
+    <w:lsdException w:name="toc 3" w:uiPriority="39"/>
+    <w:lsdException w:name="toc 4" w:uiPriority="39"/>
+    <w:lsdException w:name="toc 5" w:uiPriority="39"/>
+    <w:lsdException w:name="toc 6" w:uiPriority="39"/>
+    <w:lsdException w:name="toc 7" w:uiPriority="39"/>
+    <w:lsdException w:name="toc 8" w:uiPriority="39"/>
+    <w:lsdException w:name="toc 9" w:uiPriority="39"/>
+    <w:lsdException w:name="caption" w:uiPriority="35" w:qFormat="1"/>
+    <w:lsdException w:name="Title" w:semiHidden="0" w:uiPriority="10" w:unhideWhenUsed="0" w:qFormat="1"/>
+    <w:lsdException w:name="Default Paragraph Font" w:uiPriority="1"/>
+    <w:lsdException w:name="Subtitle" w:semiHidden="0" w:uiPriority="11" w:unhideWhenUsed="0" w:qFormat="1"/>
+    <w:lsdException w:name="Strong" w:semiHidden="0" w:uiPriority="22" w:unhideWhenUsed="0" w:qFormat="1"/>
+    <w:lsdException w:name="Emphasis" w:semiHidden="0" w:uiPriority="20" w:unhideWhenUsed="0" w:qFormat="1"/>
+    <w:lsdException w:name="Table Grid" w:semiHidden="0" w:uiPriority="39" w:unhideWhenUsed="0"/>
+    <w:lsdException w:name="Note Level 1" w:semiHidden="0" w:unhideWhenUsed="0"/>
+    <w:lsdException w:name="Note Level 2" w:semiHidden="0" w:unhideWhenUsed="0"/>
+    <w:lsdException w:name="Note Level 3" w:semiHidden="0" w:unhideWhenUsed="0"/>
+    <w:lsdException w:name="Note Level 4" w:semiHidden="0" w:unhideWhenUsed="0"/>
+    <w:lsdException w:name="Note Level 5" w:semiHidden="0" w:unhideWhenUsed="0"/>
+    <w:lsdException w:name="Note Level 6" w:semiHidden="0" w:unhideWhenUsed="0"/>
+    <w:lsdException w:name="Note Level 7" w:semiHidden="0" w:unhideWhenUsed="0"/>
+    <w:lsdException w:name="Note Level 8" w:semiHidden="0" w:unhideWhenUsed="0"/>
+    <w:lsdException w:name="Note Level 9" w:semiHidden="0" w:unhideWhenUsed="0"/>
+    <w:lsdException w:name="Placeholder Text" w:unhideWhenUsed="0"/>
+    <w:lsdException w:name="No Spacing" w:semiHidden="0" w:uiPriority="1" w:unhideWhenUsed="0" w:qFormat="1"/>
+    <w:lsdException w:name="Light Shading" w:semiHidden="0" w:uiPriority="60" w:unhideWhenUsed="0"/>
+    <w:lsdException w:name="Light List" w:semiHidden="0" w:uiPriority="61" w:unhideWhenUsed="0"/>
+    <w:lsdException w:name="Light Grid" w:semiHidden="0" w:uiPriority="62" w:unhideWhenUsed="0"/>
+    <w:lsdException w:name="Medium Shading 1" w:semiHidden="0" w:uiPriority="63" w:unhideWhenUsed="0"/>
+    <w:lsdException w:name="Medium Shading 2" w:semiHidden="0" w:uiPriority="64" w:unhideWhenUsed="0"/>
+    <w:lsdException w:name="Medium List 1" w:semiHidden="0" w:uiPriority="65" w:unhideWhenUsed="0"/>
+    <w:lsdException w:name="Medium List 2" w:semiHidden="0" w:uiPriority="66" w:unhideWhenUsed="0"/>
+    <w:lsdException w:name="Medium Grid 1" w:semiHidden="0" w:uiPriority="67" w:unhideWhenUsed="0"/>
+    <w:lsdException w:name="Medium Grid 2" w:semiHidden="0" w:uiPriority="68" w:unhideWhenUsed="0"/>
+    <w:lsdException w:name="Medium Grid 3" w:semiHidden="0" w:uiPriority="69" w:unhideWhenUsed="0"/>
+    <w:lsdException w:name="Dark List" w:semiHidden="0" w:uiPriority="70" w:unhideWhenUsed="0"/>
+    <w:lsdException w:name="Colorful Shading" w:semiHidden="0" w:uiPriority="71" w:unhideWhenUsed="0"/>
+    <w:lsdException w:name="Colorful List" w:semiHidden="0" w:uiPriority="72" w:unhideWhenUsed="0"/>
+    <w:lsdException w:name="Colorful Grid" w:semiHidden="0" w:uiPriority="73" w:unhideWhenUsed="0"/>
+    <w:lsdException w:name="Light Shading Accent 1" w:semiHidden="0" w:uiPriority="60" w:unhideWhenUsed="0"/>
+    <w:lsdException w:name="Light List Accent 1" w:semiHidden="0" w:uiPriority="61" w:unhideWhenUsed="0"/>
+    <w:lsdException w:name="Light Grid Accent 1" w:semiHidden="0" w:uiPriority="62" w:unhideWhenUsed="0"/>
+    <w:lsdException w:name="Medium Shading 1 Accent 1" w:semiHidden="0" w:uiPriority="63" w:unhideWhenUsed="0"/>
+    <w:lsdException w:name="Medium Shading 2 Accent 1" w:semiHidden="0" w:uiPriority="64" w:unhideWhenUsed="0"/>
+    <w:lsdException w:name="Medium List 1 Accent 1" w:semiHidden="0" w:uiPriority="65" w:unhideWhenUsed="0"/>
+    <w:lsdException w:name="Revision" w:unhideWhenUsed="0"/>
+    <w:lsdException w:name="List Paragraph" w:semiHidden="0" w:uiPriority="34" w:unhideWhenUsed="0" w:qFormat="1"/>
+    <w:lsdException w:name="Quote" w:semiHidden="0" w:uiPriority="29" w:unhideWhenUsed="0" w:qFormat="1"/>
+    <w:lsdException w:name="Intense Quote" w:semiHidden="0" w:uiPriority="30" w:unhideWhenUsed="0" w:qFormat="1"/>
+    <w:lsdException w:name="Medium List 2 Accent 1" w:semiHidden="0" w:uiPriority="66" w:unhideWhenUsed="0"/>
+    <w:lsdException w:name="Medium Grid 1 Accent 1" w:semiHidden="0" w:uiPriority="67" w:unhideWhenUsed="0"/>
+    <w:lsdException w:name="Medium Grid 2 Accent 1" w:semiHidden="0" w:uiPriority="68" w:unhideWhenUsed="0"/>
+    <w:lsdException w:name="Medium Grid 3 Accent 1" w:semiHidden="0" w:uiPriority="69" w:unhideWhenUsed="0"/>
+    <w:lsdException w:name="Dark List Accent 1" w:semiHidden="0" w:uiPriority="70" w:unhideWhenUsed="0"/>
+    <w:lsdException w:name="Colorful Shading Accent 1" w:semiHidden="0" w:uiPriority="71" w:unhideWhenUsed="0"/>
+    <w:lsdException w:name="Colorful List Accent 1" w:semiHidden="0" w:uiPriority="72" w:unhideWhenUsed="0"/>
+    <w:lsdException w:name="Colorful Grid Accent 1" w:semiHidden="0" w:uiPriority="73" w:unhideWhenUsed="0"/>
+    <w:lsdException w:name="Light Shading Accent 2" w:semiHidden="0" w:uiPriority="60" w:unhideWhenUsed="0"/>
+    <w:lsdException w:name="Light List Accent 2" w:semiHidden="0" w:uiPriority="61" w:unhideWhenUsed="0"/>
+    <w:lsdException w:name="Light Grid Accent 2" w:semiHidden="0" w:uiPriority="62" w:unhideWhenUsed="0"/>
+    <w:lsdException w:name="Medium Shading 1 Accent 2" w:semiHidden="0" w:uiPriority="63" w:unhideWhenUsed="0"/>
+    <w:lsdException w:name="Medium Shading 2 Accent 2" w:semiHidden="0" w:uiPriority="64" w:unhideWhenUsed="0"/>
+    <w:lsdException w:name="Medium List 1 Accent 2" w:semiHidden="0" w:uiPriority="65" w:unhideWhenUsed="0"/>
+    <w:lsdException w:name="Medium List 2 Accent 2" w:semiHidden="0" w:uiPriority="66" w:unhideWhenUsed="0"/>
+    <w:lsdException w:name="Medium Grid 1 Accent 2" w:semiHidden="0" w:uiPriority="67" w:unhideWhenUsed="0"/>
+    <w:lsdException w:name="Medium Grid 2 Accent 2" w:semiHidden="0" w:uiPriority="68" w:unhideWhenUsed="0"/>
+    <w:lsdException w:name="Medium Grid 3 Accent 2" w:semiHidden="0" w:uiPriority="69" w:unhideWhenUsed="0"/>
+    <w:lsdException w:name="Dark List Accent 2" w:semiHidden="0" w:uiPriority="70" w:unhideWhenUsed="0"/>
+    <w:lsdException w:name="Colorful Shading Accent 2" w:semiHidden="0" w:uiPriority="71" w:unhideWhenUsed="0"/>
+    <w:lsdException w:name="Colorful List Accent 2" w:semiHidden="0" w:uiPriority="72" w:unhideWhenUsed="0"/>
+    <w:lsdException w:name="Colorful Grid Accent 2" w:semiHidden="0" w:uiPriority="73" w:unhideWhenUsed="0"/>
+    <w:lsdException w:name="Light Shading Accent 3" w:semiHidden="0" w:uiPriority="60" w:unhideWhenUsed="0"/>
+    <w:lsdException w:name="Light List Accent 3" w:semiHidden="0" w:uiPriority="61" w:unhideWhenUsed="0"/>
+    <w:lsdException w:name="Light Grid Accent 3" w:semiHidden="0" w:uiPriority="62" w:unhideWhenUsed="0"/>
+    <w:lsdException w:name="Medium Shading 1 Accent 3" w:semiHidden="0" w:uiPriority="63" w:unhideWhenUsed="0"/>
+    <w:lsdException w:name="Medium Shading 2 Accent 3" w:semiHidden="0" w:uiPriority="64" w:unhideWhenUsed="0"/>
+    <w:lsdException w:name="Medium List 1 Accent 3" w:semiHidden="0" w:uiPriority="65" w:unhideWhenUsed="0"/>
+    <w:lsdException w:name="Medium List 2 Accent 3" w:semiHidden="0" w:uiPriority="66" w:unhideWhenUsed="0"/>
+    <w:lsdException w:name="Medium Grid 1 Accent 3" w:semiHidden="0" w:uiPriority="67" w:unhideWhenUsed="0"/>
+    <w:lsdException w:name="Medium Grid 2 Accent 3" w:semiHidden="0" w:uiPriority="68" w:unhideWhenUsed="0"/>
+    <w:lsdException w:name="Medium Grid 3 Accent 3" w:semiHidden="0" w:uiPriority="69" w:unhideWhenUsed="0"/>
+    <w:lsdException w:name="Dark List Accent 3" w:semiHidden="0" w:uiPriority="70" w:unhideWhenUsed="0"/>
+    <w:lsdException w:name="Colorful Shading Accent 3" w:semiHidden="0" w:uiPriority="71" w:unhideWhenUsed="0"/>
+    <w:lsdException w:name="Colorful List Accent 3" w:semiHidden="0" w:uiPriority="72" w:unhideWhenUsed="0"/>
+    <w:lsdException w:name="Colorful Grid Accent 3" w:semiHidden="0" w:uiPriority="73" w:unhideWhenUsed="0"/>
+    <w:lsdException w:name="Light Shading Accent 4" w:semiHidden="0" w:uiPriority="60" w:unhideWhenUsed="0"/>
+    <w:lsdException w:name="Light List Accent 4" w:semiHidden="0" w:uiPriority="61" w:unhideWhenUsed="0"/>
+    <w:lsdException w:name="Light Grid Accent 4" w:semiHidden="0" w:uiPriority="62" w:unhideWhenUsed="0"/>
+    <w:lsdException w:name="Medium Shading 1 Accent 4" w:semiHidden="0" w:uiPriority="63" w:unhideWhenUsed="0"/>
+    <w:lsdException w:name="Medium Shading 2 Accent 4" w:semiHidden="0" w:uiPriority="64" w:unhideWhenUsed="0"/>
+    <w:lsdException w:name="Medium List 1 Accent 4" w:semiHidden="0" w:uiPriority="65" w:unhideWhenUsed="0"/>
+    <w:lsdException w:name="Medium List 2 Accent 4" w:semiHidden="0" w:uiPriority="66" w:unhideWhenUsed="0"/>
+    <w:lsdException w:name="Medium Grid 1 Accent 4" w:semiHidden="0" w:uiPriority="67" w:unhideWhenUsed="0"/>
+    <w:lsdException w:name="Medium Grid 2 Accent 4" w:semiHidden="0" w:uiPriority="68" w:unhideWhenUsed="0"/>
+    <w:lsdException w:name="Medium Grid 3 Accent 4" w:semiHidden="0" w:uiPriority="69" w:unhideWhenUsed="0"/>
+    <w:lsdException w:name="Dark List Accent 4" w:semiHidden="0" w:uiPriority="70" w:unhideWhenUsed="0"/>
+    <w:lsdException w:name="Colorful Shading Accent 4" w:semiHidden="0" w:uiPriority="71" w:unhideWhenUsed="0"/>
+    <w:lsdException w:name="Colorful List Accent 4" w:semiHidden="0" w:uiPriority="72" w:unhideWhenUsed="0"/>
+    <w:lsdException w:name="Colorful Grid Accent 4" w:semiHidden="0" w:uiPriority="73" w:unhideWhenUsed="0"/>
+    <w:lsdException w:name="Light Shading Accent 5" w:semiHidden="0" w:uiPriority="60" w:unhideWhenUsed="0"/>
+    <w:lsdException w:name="Light List Accent 5" w:semiHidden="0" w:uiPriority="61" w:unhideWhenUsed="0"/>
+    <w:lsdException w:name="Light Grid Accent 5" w:semiHidden="0" w:uiPriority="62" w:unhideWhenUsed="0"/>
+    <w:lsdException w:name="Medium Shading 1 Accent 5" w:semiHidden="0" w:uiPriority="63" w:unhideWhenUsed="0"/>
+    <w:lsdException w:name="Medium Shading 2 Accent 5" w:semiHidden="0" w:uiPriority="64" w:unhideWhenUsed="0"/>
+    <w:lsdException w:name="Medium List 1 Accent 5" w:semiHidden="0" w:uiPriority="65" w:unhideWhenUsed="0"/>
+    <w:lsdException w:name="Medium List 2 Accent 5" w:semiHidden="0" w:uiPriority="66" w:unhideWhenUsed="0"/>
+    <w:lsdException w:name="Medium Grid 1 Accent 5" w:semiHidden="0" w:uiPriority="67" w:unhideWhenUsed="0"/>
+    <w:lsdException w:name="Medium Grid 2 Accent 5" w:semiHidden="0" w:uiPriority="68" w:unhideWhenUsed="0"/>
+    <w:lsdException w:name="Medium Grid 3 Accent 5" w:semiHidden="0" w:uiPriority="69" w:unhideWhenUsed="0"/>
+    <w:lsdException w:name="Dark List Accent 5" w:semiHidden="0" w:uiPriority="70" w:unhideWhenUsed="0"/>
+    <w:lsdException w:name="Colorful Shading Accent 5" w:semiHidden="0" w:uiPriority="71" w:unhideWhenUsed="0"/>
+    <w:lsdException w:name="Colorful List Accent 5" w:semiHidden="0" w:uiPriority="72" w:unhideWhenUsed="0"/>
+    <w:lsdException w:name="Colorful Grid Accent 5" w:semiHidden="0" w:uiPriority="73" w:unhideWhenUsed="0"/>
+    <w:lsdException w:name="Light Shading Accent 6" w:semiHidden="0" w:uiPriority="60" w:unhideWhenUsed="0"/>
+    <w:lsdException w:name="Light List Accent 6" w:semiHidden="0" w:uiPriority="61" w:unhideWhenUsed="0"/>
+    <w:lsdException w:name="Light Grid Accent 6" w:semiHidden="0" w:uiPriority="62" w:unhideWhenUsed="0"/>
+    <w:lsdException w:name="Medium Shading 1 Accent 6" w:semiHidden="0" w:uiPriority="63" w:unhideWhenUsed="0"/>
+    <w:lsdException w:name="Medium Shading 2 Accent 6" w:semiHidden="0" w:uiPriority="64" w:unhideWhenUsed="0"/>
+    <w:lsdException w:name="Medium List 1 Accent 6" w:semiHidden="0" w:uiPriority="65" w:unhideWhenUsed="0"/>
+    <w:lsdException w:name="Medium List 2 Accent 6" w:semiHidden="0" w:uiPriority="66" w:unhideWhenUsed="0"/>
+    <w:lsdException w:name="Medium Grid 1 Accent 6" w:semiHidden="0" w:uiPriority="67" w:unhideWhenUsed="0"/>
+    <w:lsdException w:name="Medium Grid 2 Accent 6" w:semiHidden="0" w:uiPriority="68" w:unhideWhenUsed="0"/>
+    <w:lsdException w:name="Medium Grid 3 Accent 6" w:semiHidden="0" w:uiPriority="69" w:unhideWhenUsed="0"/>
+    <w:lsdException w:name="Dark List Accent 6" w:semiHidden="0" w:uiPriority="70" w:unhideWhenUsed="0"/>
+    <w:lsdException w:name="Colorful Shading Accent 6" w:semiHidden="0" w:uiPriority="71" w:unhideWhenUsed="0"/>
+    <w:lsdException w:name="Colorful List Accent 6" w:semiHidden="0" w:uiPriority="72" w:unhideWhenUsed="0"/>
+    <w:lsdException w:name="Colorful Grid Accent 6" w:semiHidden="0" w:uiPriority="73" w:unhideWhenUsed="0"/>
+    <w:lsdException w:name="Subtle Emphasis" w:semiHidden="0" w:uiPriority="19" w:unhideWhenUsed="0" w:qFormat="1"/>
+    <w:lsdException w:name="Intense Emphasis" w:semiHidden="0" w:uiPriority="21" w:unhideWhenUsed="0" w:qFormat="1"/>
+    <w:lsdException w:name="Subtle Reference" w:semiHidden="0" w:uiPriority="31" w:unhideWhenUsed="0" w:qFormat="1"/>
+    <w:lsdException w:name="Intense Reference" w:semiHidden="0" w:uiPriority="32" w:unhideWhenUsed="0" w:qFormat="1"/>
+    <w:lsdException w:name="Book Title" w:semiHidden="0" w:uiPriority="33" w:unhideWhenUsed="0" w:qFormat="1"/>
+    <w:lsdException w:name="Bibliography" w:uiPriority="37"/>
+    <w:lsdException w:name="TOC Heading" w:uiPriority="39" w:qFormat="1"/>
+  </w:latentStyles>
+  <w:style w:type="paragraph" w:default="1" w:styleId="Normal">
+    <w:name w:val="Normal"/>
+    <w:qFormat/>
+    <w:rsid w:val="00D16812"/>
+  </w:style>
+  <w:style w:type="paragraph" w:styleId="Heading2">
+    <w:name w:val="heading 2"/>
+    <w:basedOn w:val="Normal"/>
+    <w:link w:val="Heading2Char"/>
+    <w:uiPriority w:val="9"/>
+    <w:qFormat/>
+    <w:rsid w:val="00AE06BF"/>
+    <w:pPr>
+      <w:spacing w:before="100" w:beforeAutospacing="1" w:after="100" w:afterAutospacing="1" w:line="240" w:lineRule="auto"/>
+      <w:outlineLvl w:val="1"/>
+    </w:pPr>
+    <w:rPr>
+      <w:rFonts w:ascii="Times New Roman" w:eastAsia="Times New Roman" w:hAnsi="Times New Roman" w:cs="Times New Roman"/>
+      <w:b/>
+      <w:bCs/>
+      <w:sz w:val="36"/>
+      <w:szCs w:val="36"/>
+    </w:rPr>
+  </w:style>
+  <w:style w:type="character" w:default="1" w:styleId="DefaultParagraphFont">
+    <w:name w:val="Default Paragraph Font"/>
+    <w:uiPriority w:val="1"/>
+    <w:semiHidden/>
+    <w:unhideWhenUsed/>
+  </w:style>
+  <w:style w:type="table" w:default="1" w:styleId="TableNormal">
+    <w:name w:val="Normal Table"/>
+    <w:uiPriority w:val="99"/>
+    <w:semiHidden/>
+    <w:unhideWhenUsed/>
+    <w:tblPr>
+      <w:tblInd w:w="0" w:type="dxa"/>
+      <w:tblCellMar>
+        <w:top w:w="0" w:type="dxa"/>
+        <w:left w:w="108" w:type="dxa"/>
+        <w:bottom w:w="0" w:type="dxa"/>
+        <w:right w:w="108" w:type="dxa"/>
+      </w:tblCellMar>
+    </w:tblPr>
+  </w:style>
+  <w:style w:type="numbering" w:default="1" w:styleId="NoList">
+    <w:name w:val="No List"/>
+    <w:uiPriority w:val="99"/>
+    <w:semiHidden/>
+    <w:unhideWhenUsed/>
+  </w:style>
+  <w:style w:type="character" w:styleId="Hyperlink">
+    <w:name w:val="Hyperlink"/>
+    <w:basedOn w:val="DefaultParagraphFont"/>
+    <w:uiPriority w:val="99"/>
+    <w:unhideWhenUsed/>
+    <w:rsid w:val="00D16812"/>
+    <w:rPr>
+      <w:color w:val="0563C1" w:themeColor="hyperlink"/>
+      <w:u w:val="single"/>
+    </w:rPr>
+  </w:style>
+  <w:style w:type="paragraph" w:styleId="ListParagraph">
+    <w:name w:val="List Paragraph"/>
+    <w:basedOn w:val="Normal"/>
+    <w:uiPriority w:val="34"/>
+    <w:qFormat/>
+    <w:rsid w:val="00D16812"/>
+    <w:pPr>
+      <w:ind w:left="720"/>
+      <w:contextualSpacing/>
+    </w:pPr>
+  </w:style>
+  <w:style w:type="character" w:customStyle="1" w:styleId="Heading2Char">
+    <w:name w:val="Heading 2 Char"/>
+    <w:basedOn w:val="DefaultParagraphFont"/>
+    <w:link w:val="Heading2"/>
+    <w:uiPriority w:val="9"/>
+    <w:rsid w:val="00AE06BF"/>
+    <w:rPr>
+      <w:rFonts w:ascii="Times New Roman" w:eastAsia="Times New Roman" w:hAnsi="Times New Roman" w:cs="Times New Roman"/>
+      <w:b/>
+      <w:bCs/>
+      <w:sz w:val="36"/>
+      <w:szCs w:val="36"/>
+    </w:rPr>
+  </w:style>
+  <w:style w:type="paragraph" w:customStyle="1" w:styleId="explanation">
+    <w:name w:val="explanation"/>
+    <w:basedOn w:val="Normal"/>
+    <w:rsid w:val="00AE06BF"/>
+    <w:pPr>
+      <w:spacing w:before="100" w:beforeAutospacing="1" w:after="100" w:afterAutospacing="1" w:line="240" w:lineRule="auto"/>
+    </w:pPr>
+    <w:rPr>
+      <w:rFonts w:ascii="Times New Roman" w:eastAsia="Times New Roman" w:hAnsi="Times New Roman" w:cs="Times New Roman"/>
+      <w:sz w:val="24"/>
+      <w:szCs w:val="24"/>
+    </w:rPr>
+  </w:style>
+</w:styles>
+</file>
+
+<file path=word/stylesWithEffects.xml><?xml version="1.0" encoding="utf-8"?>
+<w:styles xmlns:wpc="http://schemas.microsoft.com/office/word/2010/wordprocessingCanvas" xmlns:mo="http://schemas.microsoft.com/office/mac/office/2008/main" xmlns:mc="http://schemas.openxmlformats.org/markup-compatibility/2006" xmlns:mv="urn:schemas-microsoft-com:mac:vml" xmlns:o="urn:schemas-microsoft-com:office:office" xmlns:r="http://schemas.openxmlformats.org/officeDocument/2006/relationships" xmlns:m="http://schemas.openxmlformats.org/officeDocument/2006/math" xmlns:v="urn:schemas-microsoft-com:vml" xmlns:wp14="http://schemas.microsoft.com/office/word/2010/wordprocessingDrawing" xmlns:wp="http://schemas.openxmlformats.org/drawingml/2006/wordprocessingDrawing" xmlns:w10="urn:schemas-microsoft-com:office:word" xmlns:w="http://schemas.openxmlformats.org/wordprocessingml/2006/main" xmlns:w14="http://schemas.microsoft.com/office/word/2010/wordml" xmlns:wpg="http://schemas.microsoft.com/office/word/2010/wordprocessingGroup" xmlns:wpi="http://schemas.microsoft.com/office/word/2010/wordprocessingInk" xmlns:wne="http://schemas.microsoft.com/office/word/2006/wordml" xmlns:wps="http://schemas.microsoft.com/office/word/2010/wordprocessingShape" mc:Ignorable="w14 wp14">
+  <w:docDefaults>
+    <w:rPrDefault>
+      <w:rPr>
+        <w:rFonts w:asciiTheme="minorHAnsi" w:eastAsiaTheme="minorEastAsia" w:hAnsiTheme="minorHAnsi" w:cstheme="minorBidi"/>
+        <w:sz w:val="22"/>
+        <w:szCs w:val="22"/>
+        <w:lang w:val="en-US" w:eastAsia="zh-TW" w:bidi="ar-SA"/>
+      </w:rPr>
+    </w:rPrDefault>
+    <w:pPrDefault>
+      <w:pPr>
+        <w:spacing w:after="160" w:line="259" w:lineRule="auto"/>
+      </w:pPr>
+    </w:pPrDefault>
+  </w:docDefaults>
+  <w:latentStyles w:defLockedState="0" w:defUIPriority="99" w:defSemiHidden="1" w:defUnhideWhenUsed="1" w:defQFormat="0" w:count="276">
+    <w:lsdException w:name="Normal" w:semiHidden="0" w:uiPriority="0" w:unhideWhenUsed="0" w:qFormat="1"/>
+    <w:lsdException w:name="heading 1" w:semiHidden="0" w:uiPriority="9" w:unhideWhenUsed="0" w:qFormat="1"/>
+    <w:lsdException w:name="heading 2" w:uiPriority="9" w:qFormat="1"/>
+    <w:lsdException w:name="heading 3" w:uiPriority="9" w:qFormat="1"/>
+    <w:lsdException w:name="heading 4" w:uiPriority="9" w:qFormat="1"/>
+    <w:lsdException w:name="heading 5" w:uiPriority="9" w:qFormat="1"/>
+    <w:lsdException w:name="heading 6" w:uiPriority="9" w:qFormat="1"/>
+    <w:lsdException w:name="heading 7" w:uiPriority="9" w:qFormat="1"/>
+    <w:lsdException w:name="heading 8" w:uiPriority="9" w:qFormat="1"/>
+    <w:lsdException w:name="heading 9" w:uiPriority="9" w:qFormat="1"/>
+    <w:lsdException w:name="toc 1" w:uiPriority="39"/>
+    <w:lsdException w:name="toc 2" w:uiPriority="39"/>
+    <w:lsdException w:name="toc 3" w:uiPriority="39"/>
+    <w:lsdException w:name="toc 4" w:uiPriority="39"/>
+    <w:lsdException w:name="toc 5" w:uiPriority="39"/>
+    <w:lsdException w:name="toc 6" w:uiPriority="39"/>
+    <w:lsdException w:name="toc 7" w:uiPriority="39"/>
+    <w:lsdException w:name="toc 8" w:uiPriority="39"/>
+    <w:lsdException w:name="toc 9" w:uiPriority="39"/>
+    <w:lsdException w:name="caption" w:uiPriority="35" w:qFormat="1"/>
+    <w:lsdException w:name="Title" w:semiHidden="0" w:uiPriority="10" w:unhideWhenUsed="0" w:qFormat="1"/>
+    <w:lsdException w:name="Default Paragraph Font" w:uiPriority="1"/>
+    <w:lsdException w:name="Subtitle" w:semiHidden="0" w:uiPriority="11" w:unhideWhenUsed="0" w:qFormat="1"/>
+    <w:lsdException w:name="Strong" w:semiHidden="0" w:uiPriority="22" w:unhideWhenUsed="0" w:qFormat="1"/>
+    <w:lsdException w:name="Emphasis" w:semiHidden="0" w:uiPriority="20" w:unhideWhenUsed="0" w:qFormat="1"/>
+    <w:lsdException w:name="Table Grid" w:semiHidden="0" w:uiPriority="39" w:unhideWhenUsed="0"/>
+    <w:lsdException w:name="Note Level 1" w:semiHidden="0" w:unhideWhenUsed="0"/>
+    <w:lsdException w:name="Note Level 2" w:semiHidden="0" w:unhideWhenUsed="0"/>
+    <w:lsdException w:name="Note Level 3" w:semiHidden="0" w:unhideWhenUsed="0"/>
+    <w:lsdException w:name="Note Level 4" w:semiHidden="0" w:unhideWhenUsed="0"/>
+    <w:lsdException w:name="Note Level 5" w:semiHidden="0" w:unhideWhenUsed="0"/>
+    <w:lsdException w:name="Note Level 6" w:semiHidden="0" w:unhideWhenUsed="0"/>
+    <w:lsdException w:name="Note Level 7" w:semiHidden="0" w:unhideWhenUsed="0"/>
+    <w:lsdException w:name="Note Level 8" w:semiHidden="0" w:unhideWhenUsed="0"/>
+    <w:lsdException w:name="Note Level 9" w:semiHidden="0" w:unhideWhenUsed="0"/>
+    <w:lsdException w:name="Placeholder Text" w:unhideWhenUsed="0"/>
+    <w:lsdException w:name="No Spacing" w:semiHidden="0" w:uiPriority="1" w:unhideWhenUsed="0" w:qFormat="1"/>
+    <w:lsdException w:name="Light Shading" w:semiHidden="0" w:uiPriority="60" w:unhideWhenUsed="0"/>
+    <w:lsdException w:name="Light List" w:semiHidden="0" w:uiPriority="61" w:unhideWhenUsed="0"/>
+    <w:lsdException w:name="Light Grid" w:semiHidden="0" w:uiPriority="62" w:unhideWhenUsed="0"/>
+    <w:lsdException w:name="Medium Shading 1" w:semiHidden="0" w:uiPriority="63" w:unhideWhenUsed="0"/>
+    <w:lsdException w:name="Medium Shading 2" w:semiHidden="0" w:uiPriority="64" w:unhideWhenUsed="0"/>
+    <w:lsdException w:name="Medium List 1" w:semiHidden="0" w:uiPriority="65" w:unhideWhenUsed="0"/>
+    <w:lsdException w:name="Medium List 2" w:semiHidden="0" w:uiPriority="66" w:unhideWhenUsed="0"/>
+    <w:lsdException w:name="Medium Grid 1" w:semiHidden="0" w:uiPriority="67" w:unhideWhenUsed="0"/>
+    <w:lsdException w:name="Medium Grid 2" w:semiHidden="0" w:uiPriority="68" w:unhideWhenUsed="0"/>
+    <w:lsdException w:name="Medium Grid 3" w:semiHidden="0" w:uiPriority="69" w:unhideWhenUsed="0"/>
+    <w:lsdException w:name="Dark List" w:semiHidden="0" w:uiPriority="70" w:unhideWhenUsed="0"/>
+    <w:lsdException w:name="Colorful Shading" w:semiHidden="0" w:uiPriority="71" w:unhideWhenUsed="0"/>
+    <w:lsdException w:name="Colorful List" w:semiHidden="0" w:uiPriority="72" w:unhideWhenUsed="0"/>
+    <w:lsdException w:name="Colorful Grid" w:semiHidden="0" w:uiPriority="73" w:unhideWhenUsed="0"/>
+    <w:lsdException w:name="Light Shading Accent 1" w:semiHidden="0" w:uiPriority="60" w:unhideWhenUsed="0"/>
+    <w:lsdException w:name="Light List Accent 1" w:semiHidden="0" w:uiPriority="61" w:unhideWhenUsed="0"/>
+    <w:lsdException w:name="Light Grid Accent 1" w:semiHidden="0" w:uiPriority="62" w:unhideWhenUsed="0"/>
+    <w:lsdException w:name="Medium Shading 1 Accent 1" w:semiHidden="0" w:uiPriority="63" w:unhideWhenUsed="0"/>
+    <w:lsdException w:name="Medium Shading 2 Accent 1" w:semiHidden="0" w:uiPriority="64" w:unhideWhenUsed="0"/>
+    <w:lsdException w:name="Medium List 1 Accent 1" w:semiHidden="0" w:uiPriority="65" w:unhideWhenUsed="0"/>
+    <w:lsdException w:name="Revision" w:unhideWhenUsed="0"/>
+    <w:lsdException w:name="List Paragraph" w:semiHidden="0" w:uiPriority="34" w:unhideWhenUsed="0" w:qFormat="1"/>
+    <w:lsdException w:name="Quote" w:semiHidden="0" w:uiPriority="29" w:unhideWhenUsed="0" w:qFormat="1"/>
+    <w:lsdException w:name="Intense Quote" w:semiHidden="0" w:uiPriority="30" w:unhideWhenUsed="0" w:qFormat="1"/>
+    <w:lsdException w:name="Medium List 2 Accent 1" w:semiHidden="0" w:uiPriority="66" w:unhideWhenUsed="0"/>
+    <w:lsdException w:name="Medium Grid 1 Accent 1" w:semiHidden="0" w:uiPriority="67" w:unhideWhenUsed="0"/>
+    <w:lsdException w:name="Medium Grid 2 Accent 1" w:semiHidden="0" w:uiPriority="68" w:unhideWhenUsed="0"/>
+    <w:lsdException w:name="Medium Grid 3 Accent 1" w:semiHidden="0" w:uiPriority="69" w:unhideWhenUsed="0"/>
+    <w:lsdException w:name="Dark List Accent 1" w:semiHidden="0" w:uiPriority="70" w:unhideWhenUsed="0"/>
+    <w:lsdException w:name="Colorful Shading Accent 1" w:semiHidden="0" w:uiPriority="71" w:unhideWhenUsed="0"/>
+    <w:lsdException w:name="Colorful List Accent 1" w:semiHidden="0" w:uiPriority="72" w:unhideWhenUsed="0"/>
+    <w:lsdException w:name="Colorful Grid Accent 1" w:semiHidden="0" w:uiPriority="73" w:unhideWhenUsed="0"/>
+    <w:lsdException w:name="Light Shading Accent 2" w:semiHidden="0" w:uiPriority="60" w:unhideWhenUsed="0"/>
+    <w:lsdException w:name="Light List Accent 2" w:semiHidden="0" w:uiPriority="61" w:unhideWhenUsed="0"/>
+    <w:lsdException w:name="Light Grid Accent 2" w:semiHidden="0" w:uiPriority="62" w:unhideWhenUsed="0"/>
+    <w:lsdException w:name="Medium Shading 1 Accent 2" w:semiHidden="0" w:uiPriority="63" w:unhideWhenUsed="0"/>
+    <w:lsdException w:name="Medium Shading 2 Accent 2" w:semiHidden="0" w:uiPriority="64" w:unhideWhenUsed="0"/>
+    <w:lsdException w:name="Medium List 1 Accent 2" w:semiHidden="0" w:uiPriority="65" w:unhideWhenUsed="0"/>
+    <w:lsdException w:name="Medium List 2 Accent 2" w:semiHidden="0" w:uiPriority="66" w:unhideWhenUsed="0"/>
+    <w:lsdException w:name="Medium Grid 1 Accent 2" w:semiHidden="0" w:uiPriority="67" w:unhideWhenUsed="0"/>
+    <w:lsdException w:name="Medium Grid 2 Accent 2" w:semiHidden="0" w:uiPriority="68" w:unhideWhenUsed="0"/>
+    <w:lsdException w:name="Medium Grid 3 Accent 2" w:semiHidden="0" w:uiPriority="69" w:unhideWhenUsed="0"/>
+    <w:lsdException w:name="Dark List Accent 2" w:semiHidden="0" w:uiPriority="70" w:unhideWhenUsed="0"/>
+    <w:lsdException w:name="Colorful Shading Accent 2" w:semiHidden="0" w:uiPriority="71" w:unhideWhenUsed="0"/>
+    <w:lsdException w:name="Colorful List Accent 2" w:semiHidden="0" w:uiPriority="72" w:unhideWhenUsed="0"/>
+    <w:lsdException w:name="Colorful Grid Accent 2" w:semiHidden="0" w:uiPriority="73" w:unhideWhenUsed="0"/>
+    <w:lsdException w:name="Light Shading Accent 3" w:semiHidden="0" w:uiPriority="60" w:unhideWhenUsed="0"/>
+    <w:lsdException w:name="Light List Accent 3" w:semiHidden="0" w:uiPriority="61" w:unhideWhenUsed="0"/>
+    <w:lsdException w:name="Light Grid Accent 3" w:semiHidden="0" w:uiPriority="62" w:unhideWhenUsed="0"/>
+    <w:lsdException w:name="Medium Shading 1 Accent 3" w:semiHidden="0" w:uiPriority="63" w:unhideWhenUsed="0"/>
+    <w:lsdException w:name="Medium Shading 2 Accent 3" w:semiHidden="0" w:uiPriority="64" w:unhideWhenUsed="0"/>
+    <w:lsdException w:name="Medium List 1 Accent 3" w:semiHidden="0" w:uiPriority="65" w:unhideWhenUsed="0"/>
+    <w:lsdException w:name="Medium List 2 Accent 3" w:semiHidden="0" w:uiPriority="66" w:unhideWhenUsed="0"/>
+    <w:lsdException w:name="Medium Grid 1 Accent 3" w:semiHidden="0" w:uiPriority="67" w:unhideWhenUsed="0"/>
+    <w:lsdException w:name="Medium Grid 2 Accent 3" w:semiHidden="0" w:uiPriority="68" w:unhideWhenUsed="0"/>
+    <w:lsdException w:name="Medium Grid 3 Accent 3" w:semiHidden="0" w:uiPriority="69" w:unhideWhenUsed="0"/>
+    <w:lsdException w:name="Dark List Accent 3" w:semiHidden="0" w:uiPriority="70" w:unhideWhenUsed="0"/>
+    <w:lsdException w:name="Colorful Shading Accent 3" w:semiHidden="0" w:uiPriority="71" w:unhideWhenUsed="0"/>
+    <w:lsdException w:name="Colorful List Accent 3" w:semiHidden="0" w:uiPriority="72" w:unhideWhenUsed="0"/>
+    <w:lsdException w:name="Colorful Grid Accent 3" w:semiHidden="0" w:uiPriority="73" w:unhideWhenUsed="0"/>
+    <w:lsdException w:name="Light Shading Accent 4" w:semiHidden="0" w:uiPriority="60" w:unhideWhenUsed="0"/>
+    <w:lsdException w:name="Light List Accent 4" w:semiHidden="0" w:uiPriority="61" w:unhideWhenUsed="0"/>
+    <w:lsdException w:name="Light Grid Accent 4" w:semiHidden="0" w:uiPriority="62" w:unhideWhenUsed="0"/>
+    <w:lsdException w:name="Medium Shading 1 Accent 4" w:semiHidden="0" w:uiPriority="63" w:unhideWhenUsed="0"/>
+    <w:lsdException w:name="Medium Shading 2 Accent 4" w:semiHidden="0" w:uiPriority="64" w:unhideWhenUsed="0"/>
+    <w:lsdException w:name="Medium List 1 Accent 4" w:semiHidden="0" w:uiPriority="65" w:unhideWhenUsed="0"/>
+    <w:lsdException w:name="Medium List 2 Accent 4" w:semiHidden="0" w:uiPriority="66" w:unhideWhenUsed="0"/>
+    <w:lsdException w:name="Medium Grid 1 Accent 4" w:semiHidden="0" w:uiPriority="67" w:unhideWhenUsed="0"/>
+    <w:lsdException w:name="Medium Grid 2 Accent 4" w:semiHidden="0" w:uiPriority="68" w:unhideWhenUsed="0"/>
+    <w:lsdException w:name="Medium Grid 3 Accent 4" w:semiHidden="0" w:uiPriority="69" w:unhideWhenUsed="0"/>
+    <w:lsdException w:name="Dark List Accent 4" w:semiHidden="0" w:uiPriority="70" w:unhideWhenUsed="0"/>
+    <w:lsdException w:name="Colorful Shading Accent 4" w:semiHidden="0" w:uiPriority="71" w:unhideWhenUsed="0"/>
+    <w:lsdException w:name="Colorful List Accent 4" w:semiHidden="0" w:uiPriority="72" w:unhideWhenUsed="0"/>
+    <w:lsdException w:name="Colorful Grid Accent 4" w:semiHidden="0" w:uiPriority="73" w:unhideWhenUsed="0"/>
+    <w:lsdException w:name="Light Shading Accent 5" w:semiHidden="0" w:uiPriority="60" w:unhideWhenUsed="0"/>
+    <w:lsdException w:name="Light List Accent 5" w:semiHidden="0" w:uiPriority="61" w:unhideWhenUsed="0"/>
+    <w:lsdException w:name="Light Grid Accent 5" w:semiHidden="0" w:uiPriority="62" w:unhideWhenUsed="0"/>
+    <w:lsdException w:name="Medium Shading 1 Accent 5" w:semiHidden="0" w:uiPriority="63" w:unhideWhenUsed="0"/>
+    <w:lsdException w:name="Medium Shading 2 Accent 5" w:semiHidden="0" w:uiPriority="64" w:unhideWhenUsed="0"/>
+    <w:lsdException w:name="Medium List 1 Accent 5" w:semiHidden="0" w:uiPriority="65" w:unhideWhenUsed="0"/>
+    <w:lsdException w:name="Medium List 2 Accent 5" w:semiHidden="0" w:uiPriority="66" w:unhideWhenUsed="0"/>
+    <w:lsdException w:name="Medium Grid 1 Accent 5" w:semiHidden="0" w:uiPriority="67" w:unhideWhenUsed="0"/>
+    <w:lsdException w:name="Medium Grid 2 Accent 5" w:semiHidden="0" w:uiPriority="68" w:unhideWhenUsed="0"/>
+    <w:lsdException w:name="Medium Grid 3 Accent 5" w:semiHidden="0" w:uiPriority="69" w:unhideWhenUsed="0"/>
+    <w:lsdException w:name="Dark List Accent 5" w:semiHidden="0" w:uiPriority="70" w:unhideWhenUsed="0"/>
+    <w:lsdException w:name="Colorful Shading Accent 5" w:semiHidden="0" w:uiPriority="71" w:unhideWhenUsed="0"/>
+    <w:lsdException w:name="Colorful List Accent 5" w:semiHidden="0" w:uiPriority="72" w:unhideWhenUsed="0"/>
+    <w:lsdException w:name="Colorful Grid Accent 5" w:semiHidden="0" w:uiPriority="73" w:unhideWhenUsed="0"/>
+    <w:lsdException w:name="Light Shading Accent 6" w:semiHidden="0" w:uiPriority="60" w:unhideWhenUsed="0"/>
+    <w:lsdException w:name="Light List Accent 6" w:semiHidden="0" w:uiPriority="61" w:unhideWhenUsed="0"/>
+    <w:lsdException w:name="Light Grid Accent 6" w:semiHidden="0" w:uiPriority="62" w:unhideWhenUsed="0"/>
+    <w:lsdException w:name="Medium Shading 1 Accent 6" w:semiHidden="0" w:uiPriority="63" w:unhideWhenUsed="0"/>
+    <w:lsdException w:name="Medium Shading 2 Accent 6" w:semiHidden="0" w:uiPriority="64" w:unhideWhenUsed="0"/>
+    <w:lsdException w:name="Medium List 1 Accent 6" w:semiHidden="0" w:uiPriority="65" w:unhideWhenUsed="0"/>
+    <w:lsdException w:name="Medium List 2 Accent 6" w:semiHidden="0" w:uiPriority="66" w:unhideWhenUsed="0"/>
+    <w:lsdException w:name="Medium Grid 1 Accent 6" w:semiHidden="0" w:uiPriority="67" w:unhideWhenUsed="0"/>
+    <w:lsdException w:name="Medium Grid 2 Accent 6" w:semiHidden="0" w:uiPriority="68" w:unhideWhenUsed="0"/>
+    <w:lsdException w:name="Medium Grid 3 Accent 6" w:semiHidden="0" w:uiPriority="69" w:unhideWhenUsed="0"/>
+    <w:lsdException w:name="Dark List Accent 6" w:semiHidden="0" w:uiPriority="70" w:unhideWhenUsed="0"/>
+    <w:lsdException w:name="Colorful Shading Accent 6" w:semiHidden="0" w:uiPriority="71" w:unhideWhenUsed="0"/>
+    <w:lsdException w:name="Colorful List Accent 6" w:semiHidden="0" w:uiPriority="72" w:unhideWhenUsed="0"/>
+    <w:lsdException w:name="Colorful Grid Accent 6" w:semiHidden="0" w:uiPriority="73" w:unhideWhenUsed="0"/>
+    <w:lsdException w:name="Subtle Emphasis" w:semiHidden="0" w:uiPriority="19" w:unhideWhenUsed="0" w:qFormat="1"/>
+    <w:lsdException w:name="Intense Emphasis" w:semiHidden="0" w:uiPriority="21" w:unhideWhenUsed="0" w:qFormat="1"/>
+    <w:lsdException w:name="Subtle Reference" w:semiHidden="0" w:uiPriority="31" w:unhideWhenUsed="0" w:qFormat="1"/>
+    <w:lsdException w:name="Intense Reference" w:semiHidden="0" w:uiPriority="32" w:unhideWhenUsed="0" w:qFormat="1"/>
+    <w:lsdException w:name="Book Title" w:semiHidden="0" w:uiPriority="33" w:unhideWhenUsed="0" w:qFormat="1"/>
+    <w:lsdException w:name="Bibliography" w:uiPriority="37"/>
+    <w:lsdException w:name="TOC Heading" w:uiPriority="39" w:qFormat="1"/>
   </w:latentStyles>
   <w:style w:type="paragraph" w:default="1" w:styleId="Normal">
     <w:name w:val="Normal"/>
@@ -2855,7 +2714,7 @@
     </a:clrScheme>
     <a:fontScheme name="Office">
       <a:majorFont>
-        <a:latin typeface="Calibri Light" panose="020F0302020204030204"/>
+        <a:latin typeface="Calibri Light"/>
         <a:ea typeface=""/>
         <a:cs typeface=""/>
         <a:font script="Jpan" typeface="ＭＳ ゴシック"/>
@@ -2890,7 +2749,7 @@
         <a:font script="Geor" typeface="Sylfaen"/>
       </a:majorFont>
       <a:minorFont>
-        <a:latin typeface="Calibri" panose="020F0502020204030204"/>
+        <a:latin typeface="Calibri"/>
         <a:ea typeface=""/>
         <a:cs typeface=""/>
         <a:font script="Jpan" typeface="ＭＳ 明朝"/>
@@ -3067,7 +2926,7 @@
   <a:extraClrSchemeLst/>
   <a:extLst>
     <a:ext uri="{05A4C25C-085E-4340-85A3-A5531E510DB2}">
-      <thm15:themeFamily xmlns:thm15="http://schemas.microsoft.com/office/thememl/2012/main" name="Office Theme" id="{62F939B6-93AF-4DB8-9C6B-D6C7DFDC589F}" vid="{4A3C46E8-61CC-4603-A589-7422A47A8E4A}"/>
+      <thm15:themeFamily xmlns:thm15="http://schemas.microsoft.com/office/thememl/2012/main" xmlns="" name="Office Theme" id="{62F939B6-93AF-4DB8-9C6B-D6C7DFDC589F}" vid="{4A3C46E8-61CC-4603-A589-7422A47A8E4A}"/>
     </a:ext>
   </a:extLst>
 </a:theme>

</xml_diff>